<commit_message>
added some more detail to personas
</commit_message>
<xml_diff>
--- a/docs/HCI Group Project.docx
+++ b/docs/HCI Group Project.docx
@@ -1,6 +1,6 @@
 
 <file path=word/document.xml><?xml version="1.0" encoding="utf-8"?>
-<w:document xmlns:wpc="http://schemas.microsoft.com/office/word/2010/wordprocessingCanvas" xmlns:cx="http://schemas.microsoft.com/office/drawing/2014/chartex" xmlns:cx1="http://schemas.microsoft.com/office/drawing/2015/9/8/chartex" xmlns:cx2="http://schemas.microsoft.com/office/drawing/2015/10/21/chartex" xmlns:cx3="http://schemas.microsoft.com/office/drawing/2016/5/9/chartex" xmlns:cx4="http://schemas.microsoft.com/office/drawing/2016/5/10/chartex" xmlns:cx5="http://schemas.microsoft.com/office/drawing/2016/5/11/chartex" xmlns:cx6="http://schemas.microsoft.com/office/drawing/2016/5/12/chartex" xmlns:cx7="http://schemas.microsoft.com/office/drawing/2016/5/13/chartex" xmlns:cx8="http://schemas.microsoft.com/office/drawing/2016/5/14/chartex" xmlns:mc="http://schemas.openxmlformats.org/markup-compatibility/2006" xmlns:aink="http://schemas.microsoft.com/office/drawing/2016/ink" xmlns:am3d="http://schemas.microsoft.com/office/drawing/2017/model3d" xmlns:o="urn:schemas-microsoft-com:office:office" xmlns:r="http://schemas.openxmlformats.org/officeDocument/2006/relationships" xmlns:m="http://schemas.openxmlformats.org/officeDocument/2006/math" xmlns:v="urn:schemas-microsoft-com:vml" xmlns:wp14="http://schemas.microsoft.com/office/word/2010/wordprocessingDrawing" xmlns:wp="http://schemas.openxmlformats.org/drawingml/2006/wordprocessingDrawing" xmlns:w10="urn:schemas-microsoft-com:office:word" xmlns:w="http://schemas.openxmlformats.org/wordprocessingml/2006/main" xmlns:w14="http://schemas.microsoft.com/office/word/2010/wordml" xmlns:w15="http://schemas.microsoft.com/office/word/2012/wordml" xmlns:w16cid="http://schemas.microsoft.com/office/word/2016/wordml/cid" xmlns:w16se="http://schemas.microsoft.com/office/word/2015/wordml/symex" xmlns:wpg="http://schemas.microsoft.com/office/word/2010/wordprocessingGroup" xmlns:wpi="http://schemas.microsoft.com/office/word/2010/wordprocessingInk" xmlns:wne="http://schemas.microsoft.com/office/word/2006/wordml" xmlns:wps="http://schemas.microsoft.com/office/word/2010/wordprocessingShape" mc:Ignorable="w14 w15 w16se w16cid wp14">
+<w:document xmlns:wpc="http://schemas.microsoft.com/office/word/2010/wordprocessingCanvas" xmlns:mc="http://schemas.openxmlformats.org/markup-compatibility/2006" xmlns:o="urn:schemas-microsoft-com:office:office" xmlns:r="http://schemas.openxmlformats.org/officeDocument/2006/relationships" xmlns:m="http://schemas.openxmlformats.org/officeDocument/2006/math" xmlns:v="urn:schemas-microsoft-com:vml" xmlns:wp14="http://schemas.microsoft.com/office/word/2010/wordprocessingDrawing" xmlns:wp="http://schemas.openxmlformats.org/drawingml/2006/wordprocessingDrawing" xmlns:w10="urn:schemas-microsoft-com:office:word" xmlns:w="http://schemas.openxmlformats.org/wordprocessingml/2006/main" xmlns:w14="http://schemas.microsoft.com/office/word/2010/wordml" xmlns:wpg="http://schemas.microsoft.com/office/word/2010/wordprocessingGroup" xmlns:wpi="http://schemas.microsoft.com/office/word/2010/wordprocessingInk" xmlns:wne="http://schemas.microsoft.com/office/word/2006/wordml" xmlns:wps="http://schemas.microsoft.com/office/word/2010/wordprocessingShape" mc:Ignorable="w14 wp14">
   <w:body>
     <w:p>
       <w:pPr>
@@ -370,7 +370,23 @@
           <w:sz w:val="24"/>
           <w:szCs w:val="24"/>
         </w:rPr>
-        <w:t xml:space="preserve"> and that the paper transfer (that you receive from paying in coins on buses) only works to transfer to another bus and not another train - so when you don’t live near a train you have to pay twice just to transfer from a bus to a train. Majority of the responses for improvements were to go digital by refilling the </w:t>
+        <w:t xml:space="preserve"> and that the paper transfer (that you receive from paying in coins on buses) only works to transfer to another bus and not another train - so when you don’t live near a train you have to pay twice just to transfer from a bus to a </w:t>
+      </w:r>
+      <w:proofErr w:type="gramStart"/>
+      <w:r>
+        <w:rPr>
+          <w:sz w:val="24"/>
+          <w:szCs w:val="24"/>
+        </w:rPr>
+        <w:t>train</w:t>
+      </w:r>
+      <w:proofErr w:type="gramEnd"/>
+      <w:r>
+        <w:rPr>
+          <w:sz w:val="24"/>
+          <w:szCs w:val="24"/>
+        </w:rPr>
+        <w:t xml:space="preserve">. Majority of the responses for improvements were to go digital by refilling the </w:t>
       </w:r>
       <w:r>
         <w:rPr>
@@ -493,7 +509,158 @@
           <w:sz w:val="24"/>
           <w:szCs w:val="24"/>
         </w:rPr>
-        <w:t xml:space="preserve">Persona 1 - Steve Swipe Brooklyn College freshman who loses his </w:t>
+        <w:t xml:space="preserve">Persona 1 - Steve Swipe is a Brooklyn College freshman who loses his MetroCard all the time. Steve tends just throw his </w:t>
+      </w:r>
+      <w:proofErr w:type="spellStart"/>
+      <w:r>
+        <w:rPr>
+          <w:sz w:val="24"/>
+          <w:szCs w:val="24"/>
+        </w:rPr>
+        <w:t>metrocard</w:t>
+      </w:r>
+      <w:proofErr w:type="spellEnd"/>
+      <w:r>
+        <w:rPr>
+          <w:sz w:val="24"/>
+          <w:szCs w:val="24"/>
+        </w:rPr>
+        <w:t xml:space="preserve"> anywhere in his pocket or bag whenever he is done using it. He loses a </w:t>
+      </w:r>
+      <w:proofErr w:type="spellStart"/>
+      <w:r>
+        <w:rPr>
+          <w:sz w:val="24"/>
+          <w:szCs w:val="24"/>
+        </w:rPr>
+        <w:t>metrocard</w:t>
+      </w:r>
+      <w:proofErr w:type="spellEnd"/>
+      <w:r>
+        <w:rPr>
+          <w:sz w:val="24"/>
+          <w:szCs w:val="24"/>
+        </w:rPr>
+        <w:t xml:space="preserve"> almost at least once a month. </w:t>
+      </w:r>
+    </w:p>
+    <w:p>
+      <w:pPr>
+        <w:rPr>
+          <w:sz w:val="24"/>
+          <w:szCs w:val="24"/>
+        </w:rPr>
+      </w:pPr>
+      <w:r>
+        <w:rPr>
+          <w:sz w:val="24"/>
+          <w:szCs w:val="24"/>
+        </w:rPr>
+        <w:t xml:space="preserve">Persona 2 - Jerry Jumble - Brooklyn College teacher assistant mobile banker, who wonders why he cannot check his MetroCard balance on his </w:t>
+      </w:r>
+      <w:proofErr w:type="gramStart"/>
+      <w:r>
+        <w:rPr>
+          <w:sz w:val="24"/>
+          <w:szCs w:val="24"/>
+        </w:rPr>
+        <w:t>phone</w:t>
+      </w:r>
+      <w:proofErr w:type="gramEnd"/>
+      <w:r>
+        <w:rPr>
+          <w:sz w:val="24"/>
+          <w:szCs w:val="24"/>
+        </w:rPr>
+        <w:t xml:space="preserve">. He is someone who loves technology and wonders why MTA hasn’t yet implemented an app that allows people to check their balance on their phone. It would make things much </w:t>
+      </w:r>
+      <w:proofErr w:type="gramStart"/>
+      <w:r>
+        <w:rPr>
+          <w:sz w:val="24"/>
+          <w:szCs w:val="24"/>
+        </w:rPr>
+        <w:t>more easier</w:t>
+      </w:r>
+      <w:proofErr w:type="gramEnd"/>
+      <w:r>
+        <w:rPr>
+          <w:sz w:val="24"/>
+          <w:szCs w:val="24"/>
+        </w:rPr>
+        <w:t xml:space="preserve"> for not only Jerry but for other new </w:t>
+      </w:r>
+      <w:proofErr w:type="spellStart"/>
+      <w:r>
+        <w:rPr>
+          <w:sz w:val="24"/>
+          <w:szCs w:val="24"/>
+        </w:rPr>
+        <w:t>yorkers</w:t>
+      </w:r>
+      <w:proofErr w:type="spellEnd"/>
+      <w:r>
+        <w:rPr>
+          <w:sz w:val="24"/>
+          <w:szCs w:val="24"/>
+        </w:rPr>
+        <w:t xml:space="preserve"> as well. </w:t>
+      </w:r>
+    </w:p>
+    <w:p>
+      <w:pPr>
+        <w:rPr>
+          <w:sz w:val="24"/>
+          <w:szCs w:val="24"/>
+        </w:rPr>
+      </w:pPr>
+      <w:r>
+        <w:rPr>
+          <w:sz w:val="24"/>
+          <w:szCs w:val="24"/>
+        </w:rPr>
+        <w:lastRenderedPageBreak/>
+        <w:t xml:space="preserve">Persona 3 - Max Metro - mid 30s educator who is always late because refilling his MetroCard always takes too long and the machines by his house are always broken. Max is someone who cannot ever seem to be on time. Max seems to always forget how much his balance actually is on his card and because he is always late he has no time to check it. It doesn’t help that the machines by his house are always broken and </w:t>
+      </w:r>
+      <w:proofErr w:type="spellStart"/>
+      <w:r>
+        <w:rPr>
+          <w:sz w:val="24"/>
+          <w:szCs w:val="24"/>
+        </w:rPr>
+        <w:t>theres</w:t>
+      </w:r>
+      <w:proofErr w:type="spellEnd"/>
+      <w:r>
+        <w:rPr>
+          <w:sz w:val="24"/>
+          <w:szCs w:val="24"/>
+        </w:rPr>
+        <w:t xml:space="preserve"> no workers there to insert money. He can only hope there is a website that he can refill or check his balance.</w:t>
+      </w:r>
+      <w:bookmarkStart w:id="0" w:name="_GoBack"/>
+      <w:bookmarkEnd w:id="0"/>
+      <w:r>
+        <w:rPr>
+          <w:sz w:val="24"/>
+          <w:szCs w:val="24"/>
+        </w:rPr>
+        <w:t xml:space="preserve"> </w:t>
+      </w:r>
+    </w:p>
+    <w:p>
+      <w:pPr>
+        <w:rPr>
+          <w:sz w:val="24"/>
+          <w:szCs w:val="24"/>
+        </w:rPr>
+      </w:pPr>
+      <w:r>
+        <w:rPr>
+          <w:sz w:val="24"/>
+          <w:szCs w:val="24"/>
+        </w:rPr>
+        <w:t xml:space="preserve"> All 3 personas are running late to the same class (teacher, teacher assistant and student). The teacher tells his class that he does not have a train station near his house and his </w:t>
       </w:r>
       <w:r>
         <w:rPr>
@@ -507,22 +674,7 @@
           <w:sz w:val="24"/>
           <w:szCs w:val="24"/>
         </w:rPr>
-        <w:t xml:space="preserve"> all the time</w:t>
-      </w:r>
-    </w:p>
-    <w:p>
-      <w:pPr>
-        <w:rPr>
-          <w:sz w:val="24"/>
-          <w:szCs w:val="24"/>
-        </w:rPr>
-      </w:pPr>
-      <w:r>
-        <w:rPr>
-          <w:sz w:val="24"/>
-          <w:szCs w:val="24"/>
-        </w:rPr>
-        <w:t xml:space="preserve">Persona 2 - Jerry Jumble - Brooklyn College teacher assistant mobile banker, who wonders why he cannot check his </w:t>
+        <w:t xml:space="preserve"> ran out of money, so he had to walk to the nearest train station to refill his </w:t>
       </w:r>
       <w:r>
         <w:rPr>
@@ -536,22 +688,7 @@
           <w:sz w:val="24"/>
           <w:szCs w:val="24"/>
         </w:rPr>
-        <w:t xml:space="preserve"> balance on his phone</w:t>
-      </w:r>
-    </w:p>
-    <w:p>
-      <w:pPr>
-        <w:rPr>
-          <w:sz w:val="24"/>
-          <w:szCs w:val="24"/>
-        </w:rPr>
-      </w:pPr>
-      <w:r>
-        <w:rPr>
-          <w:sz w:val="24"/>
-          <w:szCs w:val="24"/>
-        </w:rPr>
-        <w:t xml:space="preserve">Persona 3 - Max Metro - mid 30s educator who is always late because refilling his </w:t>
+        <w:t xml:space="preserve">. The student was running late because he had lost his </w:t>
       </w:r>
       <w:r>
         <w:rPr>
@@ -565,45 +702,7 @@
           <w:sz w:val="24"/>
           <w:szCs w:val="24"/>
         </w:rPr>
-        <w:t xml:space="preserve"> always takes too long and the machines by his house are always broken.</w:t>
-      </w:r>
-    </w:p>
-    <w:p>
-      <w:pPr>
-        <w:rPr>
-          <w:sz w:val="24"/>
-          <w:szCs w:val="24"/>
-        </w:rPr>
-      </w:pPr>
-      <w:r>
-        <w:rPr>
-          <w:sz w:val="24"/>
-          <w:szCs w:val="24"/>
-        </w:rPr>
-        <w:t xml:space="preserve"> </w:t>
-      </w:r>
-    </w:p>
-    <w:p>
-      <w:pPr>
-        <w:rPr>
-          <w:sz w:val="24"/>
-          <w:szCs w:val="24"/>
-        </w:rPr>
-      </w:pPr>
-      <w:r>
-        <w:rPr>
-          <w:sz w:val="24"/>
-          <w:szCs w:val="24"/>
-        </w:rPr>
-        <w:t xml:space="preserve"> All 3 personas are running late to the same class (teacher, teacher assistant and student). The teacher tells his class that he does not have a train station near his house </w:t>
-      </w:r>
-      <w:r>
-        <w:rPr>
-          <w:sz w:val="24"/>
-          <w:szCs w:val="24"/>
-        </w:rPr>
-        <w:lastRenderedPageBreak/>
-        <w:t xml:space="preserve">and his </w:t>
+        <w:t xml:space="preserve"> and had to buy a new </w:t>
       </w:r>
       <w:r>
         <w:rPr>
@@ -617,7 +716,7 @@
           <w:sz w:val="24"/>
           <w:szCs w:val="24"/>
         </w:rPr>
-        <w:t xml:space="preserve"> ran out of money, so he had to walk to the nearest train station to refill his </w:t>
+        <w:t xml:space="preserve">, he only had coins with him but both machines at his train station wasn't accepting coins at the time due to some malfunction, so he had to go to the deli to exchange his coins for cash. The teacher assistant had mixed up his old </w:t>
       </w:r>
       <w:r>
         <w:rPr>
@@ -631,7 +730,7 @@
           <w:sz w:val="24"/>
           <w:szCs w:val="24"/>
         </w:rPr>
-        <w:t xml:space="preserve">. The student was running late because he had lost his </w:t>
+        <w:t xml:space="preserve"> and new </w:t>
       </w:r>
       <w:r>
         <w:rPr>
@@ -645,7 +744,7 @@
           <w:sz w:val="24"/>
           <w:szCs w:val="24"/>
         </w:rPr>
-        <w:t xml:space="preserve"> and had to buy a new </w:t>
+        <w:t xml:space="preserve"> and was not sure which one had money on it, so he had to check each </w:t>
       </w:r>
       <w:r>
         <w:rPr>
@@ -659,7 +758,7 @@
           <w:sz w:val="24"/>
           <w:szCs w:val="24"/>
         </w:rPr>
-        <w:t xml:space="preserve">, he only had coins with him but both machines at his train station wasn't accepting coins at the time due to some malfunction, so he had to go to the deli to exchange his coins for cash. The teacher assistant had mixed up his old </w:t>
+        <w:t xml:space="preserve">. One of the students in the class suggests using this new app that allows you to check your </w:t>
       </w:r>
       <w:r>
         <w:rPr>
@@ -673,7 +772,7 @@
           <w:sz w:val="24"/>
           <w:szCs w:val="24"/>
         </w:rPr>
-        <w:t xml:space="preserve"> and new </w:t>
+        <w:t xml:space="preserve"> balance and refill your </w:t>
       </w:r>
       <w:r>
         <w:rPr>
@@ -687,7 +786,7 @@
           <w:sz w:val="24"/>
           <w:szCs w:val="24"/>
         </w:rPr>
-        <w:t xml:space="preserve"> and was not sure which one had money on it, so he had to check each </w:t>
+        <w:t xml:space="preserve"> from anywhere - saving lots of time and preventing any problems that you could have with the </w:t>
       </w:r>
       <w:r>
         <w:rPr>
@@ -701,48 +800,6 @@
           <w:sz w:val="24"/>
           <w:szCs w:val="24"/>
         </w:rPr>
-        <w:t xml:space="preserve">. One of the students in the class suggests using this new app that allows you to check your </w:t>
-      </w:r>
-      <w:r>
-        <w:rPr>
-          <w:sz w:val="24"/>
-          <w:szCs w:val="24"/>
-        </w:rPr>
-        <w:t>MetroCard</w:t>
-      </w:r>
-      <w:r>
-        <w:rPr>
-          <w:sz w:val="24"/>
-          <w:szCs w:val="24"/>
-        </w:rPr>
-        <w:t xml:space="preserve"> balance and refill your </w:t>
-      </w:r>
-      <w:r>
-        <w:rPr>
-          <w:sz w:val="24"/>
-          <w:szCs w:val="24"/>
-        </w:rPr>
-        <w:t>MetroCard</w:t>
-      </w:r>
-      <w:r>
-        <w:rPr>
-          <w:sz w:val="24"/>
-          <w:szCs w:val="24"/>
-        </w:rPr>
-        <w:t xml:space="preserve"> from anywhere - saving lots of time and preventing any problems that you could have with the </w:t>
-      </w:r>
-      <w:r>
-        <w:rPr>
-          <w:sz w:val="24"/>
-          <w:szCs w:val="24"/>
-        </w:rPr>
-        <w:t>MetroCard</w:t>
-      </w:r>
-      <w:r>
-        <w:rPr>
-          <w:sz w:val="24"/>
-          <w:szCs w:val="24"/>
-        </w:rPr>
         <w:t xml:space="preserve"> refilling stations. </w:t>
       </w:r>
     </w:p>
@@ -794,7 +851,7 @@
         </w:rPr>
         <w:t xml:space="preserve"> - </w:t>
       </w:r>
-      <w:hyperlink r:id="rId5">
+      <w:hyperlink r:id="rId6">
         <w:r>
           <w:rPr>
             <w:b/>
@@ -1166,7 +1223,6 @@
           <w:sz w:val="24"/>
           <w:szCs w:val="24"/>
         </w:rPr>
-        <w:lastRenderedPageBreak/>
         <w:t>Three wireframes/mockups (3 points)</w:t>
       </w:r>
     </w:p>
@@ -1421,8 +1477,8 @@
 </file>
 
 <file path=word/numbering.xml><?xml version="1.0" encoding="utf-8"?>
-<w:numbering xmlns:wpc="http://schemas.microsoft.com/office/word/2010/wordprocessingCanvas" xmlns:cx="http://schemas.microsoft.com/office/drawing/2014/chartex" xmlns:cx1="http://schemas.microsoft.com/office/drawing/2015/9/8/chartex" xmlns:cx2="http://schemas.microsoft.com/office/drawing/2015/10/21/chartex" xmlns:cx3="http://schemas.microsoft.com/office/drawing/2016/5/9/chartex" xmlns:cx4="http://schemas.microsoft.com/office/drawing/2016/5/10/chartex" xmlns:cx5="http://schemas.microsoft.com/office/drawing/2016/5/11/chartex" xmlns:cx6="http://schemas.microsoft.com/office/drawing/2016/5/12/chartex" xmlns:cx7="http://schemas.microsoft.com/office/drawing/2016/5/13/chartex" xmlns:cx8="http://schemas.microsoft.com/office/drawing/2016/5/14/chartex" xmlns:mc="http://schemas.openxmlformats.org/markup-compatibility/2006" xmlns:aink="http://schemas.microsoft.com/office/drawing/2016/ink" xmlns:am3d="http://schemas.microsoft.com/office/drawing/2017/model3d" xmlns:o="urn:schemas-microsoft-com:office:office" xmlns:r="http://schemas.openxmlformats.org/officeDocument/2006/relationships" xmlns:m="http://schemas.openxmlformats.org/officeDocument/2006/math" xmlns:v="urn:schemas-microsoft-com:vml" xmlns:wp14="http://schemas.microsoft.com/office/word/2010/wordprocessingDrawing" xmlns:wp="http://schemas.openxmlformats.org/drawingml/2006/wordprocessingDrawing" xmlns:w10="urn:schemas-microsoft-com:office:word" xmlns:w="http://schemas.openxmlformats.org/wordprocessingml/2006/main" xmlns:w14="http://schemas.microsoft.com/office/word/2010/wordml" xmlns:w15="http://schemas.microsoft.com/office/word/2012/wordml" xmlns:w16cid="http://schemas.microsoft.com/office/word/2016/wordml/cid" xmlns:w16se="http://schemas.microsoft.com/office/word/2015/wordml/symex" xmlns:wpg="http://schemas.microsoft.com/office/word/2010/wordprocessingGroup" xmlns:wpi="http://schemas.microsoft.com/office/word/2010/wordprocessingInk" xmlns:wne="http://schemas.microsoft.com/office/word/2006/wordml" xmlns:wps="http://schemas.microsoft.com/office/word/2010/wordprocessingShape" mc:Ignorable="w14 w15 w16se w16cid wp14">
-  <w:abstractNum w:abstractNumId="0" w15:restartNumberingAfterBreak="0">
+<w:numbering xmlns:wpc="http://schemas.microsoft.com/office/word/2010/wordprocessingCanvas" xmlns:mc="http://schemas.openxmlformats.org/markup-compatibility/2006" xmlns:o="urn:schemas-microsoft-com:office:office" xmlns:r="http://schemas.openxmlformats.org/officeDocument/2006/relationships" xmlns:m="http://schemas.openxmlformats.org/officeDocument/2006/math" xmlns:v="urn:schemas-microsoft-com:vml" xmlns:wp14="http://schemas.microsoft.com/office/word/2010/wordprocessingDrawing" xmlns:wp="http://schemas.openxmlformats.org/drawingml/2006/wordprocessingDrawing" xmlns:w10="urn:schemas-microsoft-com:office:word" xmlns:w="http://schemas.openxmlformats.org/wordprocessingml/2006/main" xmlns:w14="http://schemas.microsoft.com/office/word/2010/wordml" xmlns:wpg="http://schemas.microsoft.com/office/word/2010/wordprocessingGroup" xmlns:wpi="http://schemas.microsoft.com/office/word/2010/wordprocessingInk" xmlns:wne="http://schemas.microsoft.com/office/word/2006/wordml" xmlns:wps="http://schemas.microsoft.com/office/word/2010/wordprocessingShape" mc:Ignorable="w14 wp14">
+  <w:abstractNum w:abstractNumId="0">
     <w:nsid w:val="52FD7BC0"/>
     <w:multiLevelType w:val="multilevel"/>
     <w:tmpl w:val="A8E6F9B2"/>
@@ -1535,7 +1591,7 @@
       </w:rPr>
     </w:lvl>
   </w:abstractNum>
-  <w:abstractNum w:abstractNumId="1" w15:restartNumberingAfterBreak="0">
+  <w:abstractNum w:abstractNumId="1">
     <w:nsid w:val="598F08C1"/>
     <w:multiLevelType w:val="multilevel"/>
     <w:tmpl w:val="04C44142"/>
@@ -1658,7 +1714,7 @@
 </file>
 
 <file path=word/styles.xml><?xml version="1.0" encoding="utf-8"?>
-<w:styles xmlns:mc="http://schemas.openxmlformats.org/markup-compatibility/2006" xmlns:r="http://schemas.openxmlformats.org/officeDocument/2006/relationships" xmlns:w="http://schemas.openxmlformats.org/wordprocessingml/2006/main" xmlns:w14="http://schemas.microsoft.com/office/word/2010/wordml" xmlns:w15="http://schemas.microsoft.com/office/word/2012/wordml" xmlns:w16cid="http://schemas.microsoft.com/office/word/2016/wordml/cid" xmlns:w16se="http://schemas.microsoft.com/office/word/2015/wordml/symex" mc:Ignorable="w14 w15 w16se w16cid">
+<w:styles xmlns:mc="http://schemas.openxmlformats.org/markup-compatibility/2006" xmlns:r="http://schemas.openxmlformats.org/officeDocument/2006/relationships" xmlns:w="http://schemas.openxmlformats.org/wordprocessingml/2006/main" xmlns:w14="http://schemas.microsoft.com/office/word/2010/wordml" mc:Ignorable="w14">
   <w:docDefaults>
     <w:rPrDefault>
       <w:rPr>
@@ -1674,383 +1730,547 @@
       </w:pPr>
     </w:pPrDefault>
   </w:docDefaults>
-  <w:latentStyles w:defLockedState="0" w:defUIPriority="99" w:defSemiHidden="0" w:defUnhideWhenUsed="0" w:defQFormat="0" w:count="376">
-    <w:lsdException w:name="Normal" w:uiPriority="0" w:qFormat="1"/>
-    <w:lsdException w:name="heading 1" w:uiPriority="9" w:qFormat="1"/>
-    <w:lsdException w:name="heading 2" w:semiHidden="1" w:uiPriority="9" w:unhideWhenUsed="1" w:qFormat="1"/>
-    <w:lsdException w:name="heading 3" w:semiHidden="1" w:uiPriority="9" w:unhideWhenUsed="1" w:qFormat="1"/>
-    <w:lsdException w:name="heading 4" w:semiHidden="1" w:uiPriority="9" w:unhideWhenUsed="1" w:qFormat="1"/>
-    <w:lsdException w:name="heading 5" w:semiHidden="1" w:uiPriority="9" w:unhideWhenUsed="1" w:qFormat="1"/>
-    <w:lsdException w:name="heading 6" w:semiHidden="1" w:uiPriority="9" w:unhideWhenUsed="1" w:qFormat="1"/>
-    <w:lsdException w:name="heading 7" w:semiHidden="1" w:uiPriority="9" w:unhideWhenUsed="1" w:qFormat="1"/>
-    <w:lsdException w:name="heading 8" w:semiHidden="1" w:uiPriority="9" w:unhideWhenUsed="1" w:qFormat="1"/>
-    <w:lsdException w:name="heading 9" w:semiHidden="1" w:uiPriority="9" w:unhideWhenUsed="1" w:qFormat="1"/>
-    <w:lsdException w:name="index 1" w:semiHidden="1" w:unhideWhenUsed="1"/>
-    <w:lsdException w:name="index 2" w:semiHidden="1" w:unhideWhenUsed="1"/>
-    <w:lsdException w:name="index 3" w:semiHidden="1" w:unhideWhenUsed="1"/>
-    <w:lsdException w:name="index 4" w:semiHidden="1" w:unhideWhenUsed="1"/>
-    <w:lsdException w:name="index 5" w:semiHidden="1" w:unhideWhenUsed="1"/>
-    <w:lsdException w:name="index 6" w:semiHidden="1" w:unhideWhenUsed="1"/>
-    <w:lsdException w:name="index 7" w:semiHidden="1" w:unhideWhenUsed="1"/>
-    <w:lsdException w:name="index 8" w:semiHidden="1" w:unhideWhenUsed="1"/>
-    <w:lsdException w:name="index 9" w:semiHidden="1" w:unhideWhenUsed="1"/>
-    <w:lsdException w:name="toc 1" w:semiHidden="1" w:uiPriority="39" w:unhideWhenUsed="1"/>
-    <w:lsdException w:name="toc 2" w:semiHidden="1" w:uiPriority="39" w:unhideWhenUsed="1"/>
-    <w:lsdException w:name="toc 3" w:semiHidden="1" w:uiPriority="39" w:unhideWhenUsed="1"/>
-    <w:lsdException w:name="toc 4" w:semiHidden="1" w:uiPriority="39" w:unhideWhenUsed="1"/>
-    <w:lsdException w:name="toc 5" w:semiHidden="1" w:uiPriority="39" w:unhideWhenUsed="1"/>
-    <w:lsdException w:name="toc 6" w:semiHidden="1" w:uiPriority="39" w:unhideWhenUsed="1"/>
-    <w:lsdException w:name="toc 7" w:semiHidden="1" w:uiPriority="39" w:unhideWhenUsed="1"/>
-    <w:lsdException w:name="toc 8" w:semiHidden="1" w:uiPriority="39" w:unhideWhenUsed="1"/>
-    <w:lsdException w:name="toc 9" w:semiHidden="1" w:uiPriority="39" w:unhideWhenUsed="1"/>
-    <w:lsdException w:name="Normal Indent" w:semiHidden="1" w:unhideWhenUsed="1"/>
-    <w:lsdException w:name="footnote text" w:semiHidden="1" w:unhideWhenUsed="1"/>
-    <w:lsdException w:name="annotation text" w:semiHidden="1" w:unhideWhenUsed="1"/>
-    <w:lsdException w:name="header" w:semiHidden="1" w:unhideWhenUsed="1"/>
-    <w:lsdException w:name="footer" w:semiHidden="1" w:unhideWhenUsed="1"/>
-    <w:lsdException w:name="index heading" w:semiHidden="1" w:unhideWhenUsed="1"/>
-    <w:lsdException w:name="caption" w:semiHidden="1" w:uiPriority="35" w:unhideWhenUsed="1" w:qFormat="1"/>
-    <w:lsdException w:name="table of figures" w:semiHidden="1" w:unhideWhenUsed="1"/>
-    <w:lsdException w:name="envelope address" w:semiHidden="1" w:unhideWhenUsed="1"/>
-    <w:lsdException w:name="envelope return" w:semiHidden="1" w:unhideWhenUsed="1"/>
-    <w:lsdException w:name="footnote reference" w:semiHidden="1" w:unhideWhenUsed="1"/>
-    <w:lsdException w:name="annotation reference" w:semiHidden="1" w:unhideWhenUsed="1"/>
-    <w:lsdException w:name="line number" w:semiHidden="1" w:unhideWhenUsed="1"/>
-    <w:lsdException w:name="page number" w:semiHidden="1" w:unhideWhenUsed="1"/>
-    <w:lsdException w:name="endnote reference" w:semiHidden="1" w:unhideWhenUsed="1"/>
-    <w:lsdException w:name="endnote text" w:semiHidden="1" w:unhideWhenUsed="1"/>
-    <w:lsdException w:name="table of authorities" w:semiHidden="1" w:unhideWhenUsed="1"/>
-    <w:lsdException w:name="macro" w:semiHidden="1" w:unhideWhenUsed="1"/>
-    <w:lsdException w:name="toa heading" w:semiHidden="1" w:unhideWhenUsed="1"/>
-    <w:lsdException w:name="List" w:semiHidden="1" w:unhideWhenUsed="1"/>
-    <w:lsdException w:name="List Bullet" w:semiHidden="1" w:unhideWhenUsed="1"/>
-    <w:lsdException w:name="List Number" w:semiHidden="1" w:unhideWhenUsed="1"/>
-    <w:lsdException w:name="List 2" w:semiHidden="1" w:unhideWhenUsed="1"/>
-    <w:lsdException w:name="List 3" w:semiHidden="1" w:unhideWhenUsed="1"/>
-    <w:lsdException w:name="List 4" w:semiHidden="1" w:unhideWhenUsed="1"/>
-    <w:lsdException w:name="List 5" w:semiHidden="1" w:unhideWhenUsed="1"/>
-    <w:lsdException w:name="List Bullet 2" w:semiHidden="1" w:unhideWhenUsed="1"/>
-    <w:lsdException w:name="List Bullet 3" w:semiHidden="1" w:unhideWhenUsed="1"/>
-    <w:lsdException w:name="List Bullet 4" w:semiHidden="1" w:unhideWhenUsed="1"/>
-    <w:lsdException w:name="List Bullet 5" w:semiHidden="1" w:unhideWhenUsed="1"/>
-    <w:lsdException w:name="List Number 2" w:semiHidden="1" w:unhideWhenUsed="1"/>
-    <w:lsdException w:name="List Number 3" w:semiHidden="1" w:unhideWhenUsed="1"/>
-    <w:lsdException w:name="List Number 4" w:semiHidden="1" w:unhideWhenUsed="1"/>
-    <w:lsdException w:name="List Number 5" w:semiHidden="1" w:unhideWhenUsed="1"/>
-    <w:lsdException w:name="Title" w:uiPriority="10" w:qFormat="1"/>
-    <w:lsdException w:name="Closing" w:semiHidden="1" w:unhideWhenUsed="1"/>
-    <w:lsdException w:name="Signature" w:semiHidden="1" w:unhideWhenUsed="1"/>
-    <w:lsdException w:name="Default Paragraph Font" w:semiHidden="1" w:uiPriority="1" w:unhideWhenUsed="1"/>
-    <w:lsdException w:name="Body Text" w:semiHidden="1" w:unhideWhenUsed="1"/>
-    <w:lsdException w:name="Body Text Indent" w:semiHidden="1" w:unhideWhenUsed="1"/>
-    <w:lsdException w:name="List Continue" w:semiHidden="1" w:unhideWhenUsed="1"/>
-    <w:lsdException w:name="List Continue 2" w:semiHidden="1" w:unhideWhenUsed="1"/>
-    <w:lsdException w:name="List Continue 3" w:semiHidden="1" w:unhideWhenUsed="1"/>
-    <w:lsdException w:name="List Continue 4" w:semiHidden="1" w:unhideWhenUsed="1"/>
-    <w:lsdException w:name="List Continue 5" w:semiHidden="1" w:unhideWhenUsed="1"/>
-    <w:lsdException w:name="Message Header" w:semiHidden="1" w:unhideWhenUsed="1"/>
-    <w:lsdException w:name="Subtitle" w:uiPriority="11" w:qFormat="1"/>
-    <w:lsdException w:name="Salutation" w:semiHidden="1" w:unhideWhenUsed="1"/>
-    <w:lsdException w:name="Date" w:semiHidden="1" w:unhideWhenUsed="1"/>
-    <w:lsdException w:name="Body Text First Indent" w:semiHidden="1" w:unhideWhenUsed="1"/>
-    <w:lsdException w:name="Body Text First Indent 2" w:semiHidden="1" w:unhideWhenUsed="1"/>
-    <w:lsdException w:name="Note Heading" w:semiHidden="1" w:unhideWhenUsed="1"/>
-    <w:lsdException w:name="Body Text 2" w:semiHidden="1" w:unhideWhenUsed="1"/>
-    <w:lsdException w:name="Body Text 3" w:semiHidden="1" w:unhideWhenUsed="1"/>
-    <w:lsdException w:name="Body Text Indent 2" w:semiHidden="1" w:unhideWhenUsed="1"/>
-    <w:lsdException w:name="Body Text Indent 3" w:semiHidden="1" w:unhideWhenUsed="1"/>
-    <w:lsdException w:name="Block Text" w:semiHidden="1" w:unhideWhenUsed="1"/>
-    <w:lsdException w:name="Hyperlink" w:semiHidden="1" w:unhideWhenUsed="1"/>
-    <w:lsdException w:name="FollowedHyperlink" w:semiHidden="1" w:unhideWhenUsed="1"/>
-    <w:lsdException w:name="Strong" w:uiPriority="22" w:qFormat="1"/>
-    <w:lsdException w:name="Emphasis" w:uiPriority="20" w:qFormat="1"/>
-    <w:lsdException w:name="Document Map" w:semiHidden="1" w:unhideWhenUsed="1"/>
-    <w:lsdException w:name="Plain Text" w:semiHidden="1" w:unhideWhenUsed="1"/>
-    <w:lsdException w:name="E-mail Signature" w:semiHidden="1" w:unhideWhenUsed="1"/>
-    <w:lsdException w:name="HTML Top of Form" w:semiHidden="1" w:unhideWhenUsed="1"/>
-    <w:lsdException w:name="HTML Bottom of Form" w:semiHidden="1" w:unhideWhenUsed="1"/>
-    <w:lsdException w:name="Normal (Web)" w:semiHidden="1" w:unhideWhenUsed="1"/>
-    <w:lsdException w:name="HTML Acronym" w:semiHidden="1" w:unhideWhenUsed="1"/>
-    <w:lsdException w:name="HTML Address" w:semiHidden="1" w:unhideWhenUsed="1"/>
-    <w:lsdException w:name="HTML Cite" w:semiHidden="1" w:unhideWhenUsed="1"/>
-    <w:lsdException w:name="HTML Code" w:semiHidden="1" w:unhideWhenUsed="1"/>
-    <w:lsdException w:name="HTML Definition" w:semiHidden="1" w:unhideWhenUsed="1"/>
-    <w:lsdException w:name="HTML Keyboard" w:semiHidden="1" w:unhideWhenUsed="1"/>
-    <w:lsdException w:name="HTML Preformatted" w:semiHidden="1" w:unhideWhenUsed="1"/>
-    <w:lsdException w:name="HTML Sample" w:semiHidden="1" w:unhideWhenUsed="1"/>
-    <w:lsdException w:name="HTML Typewriter" w:semiHidden="1" w:unhideWhenUsed="1"/>
-    <w:lsdException w:name="HTML Variable" w:semiHidden="1" w:unhideWhenUsed="1"/>
-    <w:lsdException w:name="Normal Table" w:semiHidden="1" w:unhideWhenUsed="1"/>
-    <w:lsdException w:name="annotation subject" w:semiHidden="1" w:unhideWhenUsed="1"/>
-    <w:lsdException w:name="No List" w:semiHidden="1" w:unhideWhenUsed="1"/>
-    <w:lsdException w:name="Outline List 1" w:semiHidden="1" w:unhideWhenUsed="1"/>
-    <w:lsdException w:name="Outline List 2" w:semiHidden="1" w:unhideWhenUsed="1"/>
-    <w:lsdException w:name="Outline List 3" w:semiHidden="1" w:unhideWhenUsed="1"/>
-    <w:lsdException w:name="Table Simple 1" w:semiHidden="1" w:unhideWhenUsed="1"/>
-    <w:lsdException w:name="Table Simple 2" w:semiHidden="1" w:unhideWhenUsed="1"/>
-    <w:lsdException w:name="Table Simple 3" w:semiHidden="1" w:unhideWhenUsed="1"/>
-    <w:lsdException w:name="Table Classic 1" w:semiHidden="1" w:unhideWhenUsed="1"/>
-    <w:lsdException w:name="Table Classic 2" w:semiHidden="1" w:unhideWhenUsed="1"/>
-    <w:lsdException w:name="Table Classic 3" w:semiHidden="1" w:unhideWhenUsed="1"/>
-    <w:lsdException w:name="Table Classic 4" w:semiHidden="1" w:unhideWhenUsed="1"/>
-    <w:lsdException w:name="Table Colorful 1" w:semiHidden="1" w:unhideWhenUsed="1"/>
-    <w:lsdException w:name="Table Colorful 2" w:semiHidden="1" w:unhideWhenUsed="1"/>
-    <w:lsdException w:name="Table Colorful 3" w:semiHidden="1" w:unhideWhenUsed="1"/>
-    <w:lsdException w:name="Table Columns 1" w:semiHidden="1" w:unhideWhenUsed="1"/>
-    <w:lsdException w:name="Table Columns 2" w:semiHidden="1" w:unhideWhenUsed="1"/>
-    <w:lsdException w:name="Table Columns 3" w:semiHidden="1" w:unhideWhenUsed="1"/>
-    <w:lsdException w:name="Table Columns 4" w:semiHidden="1" w:unhideWhenUsed="1"/>
-    <w:lsdException w:name="Table Columns 5" w:semiHidden="1" w:unhideWhenUsed="1"/>
-    <w:lsdException w:name="Table Grid 1" w:semiHidden="1" w:unhideWhenUsed="1"/>
-    <w:lsdException w:name="Table Grid 2" w:semiHidden="1" w:unhideWhenUsed="1"/>
-    <w:lsdException w:name="Table Grid 3" w:semiHidden="1" w:unhideWhenUsed="1"/>
-    <w:lsdException w:name="Table Grid 4" w:semiHidden="1" w:unhideWhenUsed="1"/>
-    <w:lsdException w:name="Table Grid 5" w:semiHidden="1" w:unhideWhenUsed="1"/>
-    <w:lsdException w:name="Table Grid 6" w:semiHidden="1" w:unhideWhenUsed="1"/>
-    <w:lsdException w:name="Table Grid 7" w:semiHidden="1" w:unhideWhenUsed="1"/>
-    <w:lsdException w:name="Table Grid 8" w:semiHidden="1" w:unhideWhenUsed="1"/>
-    <w:lsdException w:name="Table List 1" w:semiHidden="1" w:unhideWhenUsed="1"/>
-    <w:lsdException w:name="Table List 2" w:semiHidden="1" w:unhideWhenUsed="1"/>
-    <w:lsdException w:name="Table List 3" w:semiHidden="1" w:unhideWhenUsed="1"/>
-    <w:lsdException w:name="Table List 4" w:semiHidden="1" w:unhideWhenUsed="1"/>
-    <w:lsdException w:name="Table List 5" w:semiHidden="1" w:unhideWhenUsed="1"/>
-    <w:lsdException w:name="Table List 6" w:semiHidden="1" w:unhideWhenUsed="1"/>
-    <w:lsdException w:name="Table List 7" w:semiHidden="1" w:unhideWhenUsed="1"/>
-    <w:lsdException w:name="Table List 8" w:semiHidden="1" w:unhideWhenUsed="1"/>
-    <w:lsdException w:name="Table 3D effects 1" w:semiHidden="1" w:unhideWhenUsed="1"/>
-    <w:lsdException w:name="Table 3D effects 2" w:semiHidden="1" w:unhideWhenUsed="1"/>
-    <w:lsdException w:name="Table 3D effects 3" w:semiHidden="1" w:unhideWhenUsed="1"/>
-    <w:lsdException w:name="Table Contemporary" w:semiHidden="1" w:unhideWhenUsed="1"/>
-    <w:lsdException w:name="Table Elegant" w:semiHidden="1" w:unhideWhenUsed="1"/>
-    <w:lsdException w:name="Table Professional" w:semiHidden="1" w:unhideWhenUsed="1"/>
-    <w:lsdException w:name="Table Subtle 1" w:semiHidden="1" w:unhideWhenUsed="1"/>
-    <w:lsdException w:name="Table Subtle 2" w:semiHidden="1" w:unhideWhenUsed="1"/>
-    <w:lsdException w:name="Table Web 1" w:semiHidden="1" w:unhideWhenUsed="1"/>
-    <w:lsdException w:name="Table Web 2" w:semiHidden="1" w:unhideWhenUsed="1"/>
-    <w:lsdException w:name="Table Web 3" w:semiHidden="1" w:unhideWhenUsed="1"/>
-    <w:lsdException w:name="Balloon Text" w:semiHidden="1" w:unhideWhenUsed="1"/>
-    <w:lsdException w:name="Table Grid" w:uiPriority="39"/>
-    <w:lsdException w:name="Table Theme" w:semiHidden="1" w:unhideWhenUsed="1"/>
-    <w:lsdException w:name="Placeholder Text" w:semiHidden="1"/>
-    <w:lsdException w:name="No Spacing" w:uiPriority="1" w:qFormat="1"/>
-    <w:lsdException w:name="Light Shading" w:uiPriority="60"/>
-    <w:lsdException w:name="Light List" w:uiPriority="61"/>
-    <w:lsdException w:name="Light Grid" w:uiPriority="62"/>
-    <w:lsdException w:name="Medium Shading 1" w:uiPriority="63"/>
-    <w:lsdException w:name="Medium Shading 2" w:uiPriority="64"/>
-    <w:lsdException w:name="Medium List 1" w:uiPriority="65"/>
-    <w:lsdException w:name="Medium List 2" w:uiPriority="66"/>
-    <w:lsdException w:name="Medium Grid 1" w:uiPriority="67"/>
-    <w:lsdException w:name="Medium Grid 2" w:uiPriority="68"/>
-    <w:lsdException w:name="Medium Grid 3" w:uiPriority="69"/>
-    <w:lsdException w:name="Dark List" w:uiPriority="70"/>
-    <w:lsdException w:name="Colorful Shading" w:uiPriority="71"/>
-    <w:lsdException w:name="Colorful List" w:uiPriority="72"/>
-    <w:lsdException w:name="Colorful Grid" w:uiPriority="73"/>
-    <w:lsdException w:name="Light Shading Accent 1" w:uiPriority="60"/>
-    <w:lsdException w:name="Light List Accent 1" w:uiPriority="61"/>
-    <w:lsdException w:name="Light Grid Accent 1" w:uiPriority="62"/>
-    <w:lsdException w:name="Medium Shading 1 Accent 1" w:uiPriority="63"/>
-    <w:lsdException w:name="Medium Shading 2 Accent 1" w:uiPriority="64"/>
-    <w:lsdException w:name="Medium List 1 Accent 1" w:uiPriority="65"/>
-    <w:lsdException w:name="Revision" w:semiHidden="1"/>
-    <w:lsdException w:name="List Paragraph" w:uiPriority="34" w:qFormat="1"/>
-    <w:lsdException w:name="Quote" w:uiPriority="29" w:qFormat="1"/>
-    <w:lsdException w:name="Intense Quote" w:uiPriority="30" w:qFormat="1"/>
-    <w:lsdException w:name="Medium List 2 Accent 1" w:uiPriority="66"/>
-    <w:lsdException w:name="Medium Grid 1 Accent 1" w:uiPriority="67"/>
-    <w:lsdException w:name="Medium Grid 2 Accent 1" w:uiPriority="68"/>
-    <w:lsdException w:name="Medium Grid 3 Accent 1" w:uiPriority="69"/>
-    <w:lsdException w:name="Dark List Accent 1" w:uiPriority="70"/>
-    <w:lsdException w:name="Colorful Shading Accent 1" w:uiPriority="71"/>
-    <w:lsdException w:name="Colorful List Accent 1" w:uiPriority="72"/>
-    <w:lsdException w:name="Colorful Grid Accent 1" w:uiPriority="73"/>
-    <w:lsdException w:name="Light Shading Accent 2" w:uiPriority="60"/>
-    <w:lsdException w:name="Light List Accent 2" w:uiPriority="61"/>
-    <w:lsdException w:name="Light Grid Accent 2" w:uiPriority="62"/>
-    <w:lsdException w:name="Medium Shading 1 Accent 2" w:uiPriority="63"/>
-    <w:lsdException w:name="Medium Shading 2 Accent 2" w:uiPriority="64"/>
-    <w:lsdException w:name="Medium List 1 Accent 2" w:uiPriority="65"/>
-    <w:lsdException w:name="Medium List 2 Accent 2" w:uiPriority="66"/>
-    <w:lsdException w:name="Medium Grid 1 Accent 2" w:uiPriority="67"/>
-    <w:lsdException w:name="Medium Grid 2 Accent 2" w:uiPriority="68"/>
-    <w:lsdException w:name="Medium Grid 3 Accent 2" w:uiPriority="69"/>
-    <w:lsdException w:name="Dark List Accent 2" w:uiPriority="70"/>
-    <w:lsdException w:name="Colorful Shading Accent 2" w:uiPriority="71"/>
-    <w:lsdException w:name="Colorful List Accent 2" w:uiPriority="72"/>
-    <w:lsdException w:name="Colorful Grid Accent 2" w:uiPriority="73"/>
-    <w:lsdException w:name="Light Shading Accent 3" w:uiPriority="60"/>
-    <w:lsdException w:name="Light List Accent 3" w:uiPriority="61"/>
-    <w:lsdException w:name="Light Grid Accent 3" w:uiPriority="62"/>
-    <w:lsdException w:name="Medium Shading 1 Accent 3" w:uiPriority="63"/>
-    <w:lsdException w:name="Medium Shading 2 Accent 3" w:uiPriority="64"/>
-    <w:lsdException w:name="Medium List 1 Accent 3" w:uiPriority="65"/>
-    <w:lsdException w:name="Medium List 2 Accent 3" w:uiPriority="66"/>
-    <w:lsdException w:name="Medium Grid 1 Accent 3" w:uiPriority="67"/>
-    <w:lsdException w:name="Medium Grid 2 Accent 3" w:uiPriority="68"/>
-    <w:lsdException w:name="Medium Grid 3 Accent 3" w:uiPriority="69"/>
-    <w:lsdException w:name="Dark List Accent 3" w:uiPriority="70"/>
-    <w:lsdException w:name="Colorful Shading Accent 3" w:uiPriority="71"/>
-    <w:lsdException w:name="Colorful List Accent 3" w:uiPriority="72"/>
-    <w:lsdException w:name="Colorful Grid Accent 3" w:uiPriority="73"/>
-    <w:lsdException w:name="Light Shading Accent 4" w:uiPriority="60"/>
-    <w:lsdException w:name="Light List Accent 4" w:uiPriority="61"/>
-    <w:lsdException w:name="Light Grid Accent 4" w:uiPriority="62"/>
-    <w:lsdException w:name="Medium Shading 1 Accent 4" w:uiPriority="63"/>
-    <w:lsdException w:name="Medium Shading 2 Accent 4" w:uiPriority="64"/>
-    <w:lsdException w:name="Medium List 1 Accent 4" w:uiPriority="65"/>
-    <w:lsdException w:name="Medium List 2 Accent 4" w:uiPriority="66"/>
-    <w:lsdException w:name="Medium Grid 1 Accent 4" w:uiPriority="67"/>
-    <w:lsdException w:name="Medium Grid 2 Accent 4" w:uiPriority="68"/>
-    <w:lsdException w:name="Medium Grid 3 Accent 4" w:uiPriority="69"/>
-    <w:lsdException w:name="Dark List Accent 4" w:uiPriority="70"/>
-    <w:lsdException w:name="Colorful Shading Accent 4" w:uiPriority="71"/>
-    <w:lsdException w:name="Colorful List Accent 4" w:uiPriority="72"/>
-    <w:lsdException w:name="Colorful Grid Accent 4" w:uiPriority="73"/>
-    <w:lsdException w:name="Light Shading Accent 5" w:uiPriority="60"/>
-    <w:lsdException w:name="Light List Accent 5" w:uiPriority="61"/>
-    <w:lsdException w:name="Light Grid Accent 5" w:uiPriority="62"/>
-    <w:lsdException w:name="Medium Shading 1 Accent 5" w:uiPriority="63"/>
-    <w:lsdException w:name="Medium Shading 2 Accent 5" w:uiPriority="64"/>
-    <w:lsdException w:name="Medium List 1 Accent 5" w:uiPriority="65"/>
-    <w:lsdException w:name="Medium List 2 Accent 5" w:uiPriority="66"/>
-    <w:lsdException w:name="Medium Grid 1 Accent 5" w:uiPriority="67"/>
-    <w:lsdException w:name="Medium Grid 2 Accent 5" w:uiPriority="68"/>
-    <w:lsdException w:name="Medium Grid 3 Accent 5" w:uiPriority="69"/>
-    <w:lsdException w:name="Dark List Accent 5" w:uiPriority="70"/>
-    <w:lsdException w:name="Colorful Shading Accent 5" w:uiPriority="71"/>
-    <w:lsdException w:name="Colorful List Accent 5" w:uiPriority="72"/>
-    <w:lsdException w:name="Colorful Grid Accent 5" w:uiPriority="73"/>
-    <w:lsdException w:name="Light Shading Accent 6" w:uiPriority="60"/>
-    <w:lsdException w:name="Light List Accent 6" w:uiPriority="61"/>
-    <w:lsdException w:name="Light Grid Accent 6" w:uiPriority="62"/>
-    <w:lsdException w:name="Medium Shading 1 Accent 6" w:uiPriority="63"/>
-    <w:lsdException w:name="Medium Shading 2 Accent 6" w:uiPriority="64"/>
-    <w:lsdException w:name="Medium List 1 Accent 6" w:uiPriority="65"/>
-    <w:lsdException w:name="Medium List 2 Accent 6" w:uiPriority="66"/>
-    <w:lsdException w:name="Medium Grid 1 Accent 6" w:uiPriority="67"/>
-    <w:lsdException w:name="Medium Grid 2 Accent 6" w:uiPriority="68"/>
-    <w:lsdException w:name="Medium Grid 3 Accent 6" w:uiPriority="69"/>
-    <w:lsdException w:name="Dark List Accent 6" w:uiPriority="70"/>
-    <w:lsdException w:name="Colorful Shading Accent 6" w:uiPriority="71"/>
-    <w:lsdException w:name="Colorful List Accent 6" w:uiPriority="72"/>
-    <w:lsdException w:name="Colorful Grid Accent 6" w:uiPriority="73"/>
-    <w:lsdException w:name="Subtle Emphasis" w:uiPriority="19" w:qFormat="1"/>
-    <w:lsdException w:name="Intense Emphasis" w:uiPriority="21" w:qFormat="1"/>
-    <w:lsdException w:name="Subtle Reference" w:uiPriority="31" w:qFormat="1"/>
-    <w:lsdException w:name="Intense Reference" w:uiPriority="32" w:qFormat="1"/>
-    <w:lsdException w:name="Book Title" w:uiPriority="33" w:qFormat="1"/>
-    <w:lsdException w:name="Bibliography" w:semiHidden="1" w:uiPriority="37" w:unhideWhenUsed="1"/>
-    <w:lsdException w:name="TOC Heading" w:semiHidden="1" w:uiPriority="39" w:unhideWhenUsed="1" w:qFormat="1"/>
-    <w:lsdException w:name="Plain Table 1" w:uiPriority="41"/>
-    <w:lsdException w:name="Plain Table 2" w:uiPriority="42"/>
-    <w:lsdException w:name="Plain Table 3" w:uiPriority="43"/>
-    <w:lsdException w:name="Plain Table 4" w:uiPriority="44"/>
-    <w:lsdException w:name="Plain Table 5" w:uiPriority="45"/>
-    <w:lsdException w:name="Grid Table Light" w:uiPriority="40"/>
-    <w:lsdException w:name="Grid Table 1 Light" w:uiPriority="46"/>
-    <w:lsdException w:name="Grid Table 2" w:uiPriority="47"/>
-    <w:lsdException w:name="Grid Table 3" w:uiPriority="48"/>
-    <w:lsdException w:name="Grid Table 4" w:uiPriority="49"/>
-    <w:lsdException w:name="Grid Table 5 Dark" w:uiPriority="50"/>
-    <w:lsdException w:name="Grid Table 6 Colorful" w:uiPriority="51"/>
-    <w:lsdException w:name="Grid Table 7 Colorful" w:uiPriority="52"/>
-    <w:lsdException w:name="Grid Table 1 Light Accent 1" w:uiPriority="46"/>
-    <w:lsdException w:name="Grid Table 2 Accent 1" w:uiPriority="47"/>
-    <w:lsdException w:name="Grid Table 3 Accent 1" w:uiPriority="48"/>
-    <w:lsdException w:name="Grid Table 4 Accent 1" w:uiPriority="49"/>
-    <w:lsdException w:name="Grid Table 5 Dark Accent 1" w:uiPriority="50"/>
-    <w:lsdException w:name="Grid Table 6 Colorful Accent 1" w:uiPriority="51"/>
-    <w:lsdException w:name="Grid Table 7 Colorful Accent 1" w:uiPriority="52"/>
-    <w:lsdException w:name="Grid Table 1 Light Accent 2" w:uiPriority="46"/>
-    <w:lsdException w:name="Grid Table 2 Accent 2" w:uiPriority="47"/>
-    <w:lsdException w:name="Grid Table 3 Accent 2" w:uiPriority="48"/>
-    <w:lsdException w:name="Grid Table 4 Accent 2" w:uiPriority="49"/>
-    <w:lsdException w:name="Grid Table 5 Dark Accent 2" w:uiPriority="50"/>
-    <w:lsdException w:name="Grid Table 6 Colorful Accent 2" w:uiPriority="51"/>
-    <w:lsdException w:name="Grid Table 7 Colorful Accent 2" w:uiPriority="52"/>
-    <w:lsdException w:name="Grid Table 1 Light Accent 3" w:uiPriority="46"/>
-    <w:lsdException w:name="Grid Table 2 Accent 3" w:uiPriority="47"/>
-    <w:lsdException w:name="Grid Table 3 Accent 3" w:uiPriority="48"/>
-    <w:lsdException w:name="Grid Table 4 Accent 3" w:uiPriority="49"/>
-    <w:lsdException w:name="Grid Table 5 Dark Accent 3" w:uiPriority="50"/>
-    <w:lsdException w:name="Grid Table 6 Colorful Accent 3" w:uiPriority="51"/>
-    <w:lsdException w:name="Grid Table 7 Colorful Accent 3" w:uiPriority="52"/>
-    <w:lsdException w:name="Grid Table 1 Light Accent 4" w:uiPriority="46"/>
-    <w:lsdException w:name="Grid Table 2 Accent 4" w:uiPriority="47"/>
-    <w:lsdException w:name="Grid Table 3 Accent 4" w:uiPriority="48"/>
-    <w:lsdException w:name="Grid Table 4 Accent 4" w:uiPriority="49"/>
-    <w:lsdException w:name="Grid Table 5 Dark Accent 4" w:uiPriority="50"/>
-    <w:lsdException w:name="Grid Table 6 Colorful Accent 4" w:uiPriority="51"/>
-    <w:lsdException w:name="Grid Table 7 Colorful Accent 4" w:uiPriority="52"/>
-    <w:lsdException w:name="Grid Table 1 Light Accent 5" w:uiPriority="46"/>
-    <w:lsdException w:name="Grid Table 2 Accent 5" w:uiPriority="47"/>
-    <w:lsdException w:name="Grid Table 3 Accent 5" w:uiPriority="48"/>
-    <w:lsdException w:name="Grid Table 4 Accent 5" w:uiPriority="49"/>
-    <w:lsdException w:name="Grid Table 5 Dark Accent 5" w:uiPriority="50"/>
-    <w:lsdException w:name="Grid Table 6 Colorful Accent 5" w:uiPriority="51"/>
-    <w:lsdException w:name="Grid Table 7 Colorful Accent 5" w:uiPriority="52"/>
-    <w:lsdException w:name="Grid Table 1 Light Accent 6" w:uiPriority="46"/>
-    <w:lsdException w:name="Grid Table 2 Accent 6" w:uiPriority="47"/>
-    <w:lsdException w:name="Grid Table 3 Accent 6" w:uiPriority="48"/>
-    <w:lsdException w:name="Grid Table 4 Accent 6" w:uiPriority="49"/>
-    <w:lsdException w:name="Grid Table 5 Dark Accent 6" w:uiPriority="50"/>
-    <w:lsdException w:name="Grid Table 6 Colorful Accent 6" w:uiPriority="51"/>
-    <w:lsdException w:name="Grid Table 7 Colorful Accent 6" w:uiPriority="52"/>
-    <w:lsdException w:name="List Table 1 Light" w:uiPriority="46"/>
-    <w:lsdException w:name="List Table 2" w:uiPriority="47"/>
-    <w:lsdException w:name="List Table 3" w:uiPriority="48"/>
-    <w:lsdException w:name="List Table 4" w:uiPriority="49"/>
-    <w:lsdException w:name="List Table 5 Dark" w:uiPriority="50"/>
-    <w:lsdException w:name="List Table 6 Colorful" w:uiPriority="51"/>
-    <w:lsdException w:name="List Table 7 Colorful" w:uiPriority="52"/>
-    <w:lsdException w:name="List Table 1 Light Accent 1" w:uiPriority="46"/>
-    <w:lsdException w:name="List Table 2 Accent 1" w:uiPriority="47"/>
-    <w:lsdException w:name="List Table 3 Accent 1" w:uiPriority="48"/>
-    <w:lsdException w:name="List Table 4 Accent 1" w:uiPriority="49"/>
-    <w:lsdException w:name="List Table 5 Dark Accent 1" w:uiPriority="50"/>
-    <w:lsdException w:name="List Table 6 Colorful Accent 1" w:uiPriority="51"/>
-    <w:lsdException w:name="List Table 7 Colorful Accent 1" w:uiPriority="52"/>
-    <w:lsdException w:name="List Table 1 Light Accent 2" w:uiPriority="46"/>
-    <w:lsdException w:name="List Table 2 Accent 2" w:uiPriority="47"/>
-    <w:lsdException w:name="List Table 3 Accent 2" w:uiPriority="48"/>
-    <w:lsdException w:name="List Table 4 Accent 2" w:uiPriority="49"/>
-    <w:lsdException w:name="List Table 5 Dark Accent 2" w:uiPriority="50"/>
-    <w:lsdException w:name="List Table 6 Colorful Accent 2" w:uiPriority="51"/>
-    <w:lsdException w:name="List Table 7 Colorful Accent 2" w:uiPriority="52"/>
-    <w:lsdException w:name="List Table 1 Light Accent 3" w:uiPriority="46"/>
-    <w:lsdException w:name="List Table 2 Accent 3" w:uiPriority="47"/>
-    <w:lsdException w:name="List Table 3 Accent 3" w:uiPriority="48"/>
-    <w:lsdException w:name="List Table 4 Accent 3" w:uiPriority="49"/>
-    <w:lsdException w:name="List Table 5 Dark Accent 3" w:uiPriority="50"/>
-    <w:lsdException w:name="List Table 6 Colorful Accent 3" w:uiPriority="51"/>
-    <w:lsdException w:name="List Table 7 Colorful Accent 3" w:uiPriority="52"/>
-    <w:lsdException w:name="List Table 1 Light Accent 4" w:uiPriority="46"/>
-    <w:lsdException w:name="List Table 2 Accent 4" w:uiPriority="47"/>
-    <w:lsdException w:name="List Table 3 Accent 4" w:uiPriority="48"/>
-    <w:lsdException w:name="List Table 4 Accent 4" w:uiPriority="49"/>
-    <w:lsdException w:name="List Table 5 Dark Accent 4" w:uiPriority="50"/>
-    <w:lsdException w:name="List Table 6 Colorful Accent 4" w:uiPriority="51"/>
-    <w:lsdException w:name="List Table 7 Colorful Accent 4" w:uiPriority="52"/>
-    <w:lsdException w:name="List Table 1 Light Accent 5" w:uiPriority="46"/>
-    <w:lsdException w:name="List Table 2 Accent 5" w:uiPriority="47"/>
-    <w:lsdException w:name="List Table 3 Accent 5" w:uiPriority="48"/>
-    <w:lsdException w:name="List Table 4 Accent 5" w:uiPriority="49"/>
-    <w:lsdException w:name="List Table 5 Dark Accent 5" w:uiPriority="50"/>
-    <w:lsdException w:name="List Table 6 Colorful Accent 5" w:uiPriority="51"/>
-    <w:lsdException w:name="List Table 7 Colorful Accent 5" w:uiPriority="52"/>
-    <w:lsdException w:name="List Table 1 Light Accent 6" w:uiPriority="46"/>
-    <w:lsdException w:name="List Table 2 Accent 6" w:uiPriority="47"/>
-    <w:lsdException w:name="List Table 3 Accent 6" w:uiPriority="48"/>
-    <w:lsdException w:name="List Table 4 Accent 6" w:uiPriority="49"/>
-    <w:lsdException w:name="List Table 5 Dark Accent 6" w:uiPriority="50"/>
-    <w:lsdException w:name="List Table 6 Colorful Accent 6" w:uiPriority="51"/>
-    <w:lsdException w:name="List Table 7 Colorful Accent 6" w:uiPriority="52"/>
-    <w:lsdException w:name="Mention" w:semiHidden="1" w:unhideWhenUsed="1"/>
-    <w:lsdException w:name="Smart Hyperlink" w:semiHidden="1" w:unhideWhenUsed="1"/>
-    <w:lsdException w:name="Hashtag" w:semiHidden="1" w:unhideWhenUsed="1"/>
-    <w:lsdException w:name="Unresolved Mention" w:semiHidden="1" w:unhideWhenUsed="1"/>
-    <w:lsdException w:name="Smart Link" w:semiHidden="1" w:unhideWhenUsed="1"/>
+  <w:latentStyles w:defLockedState="0" w:defUIPriority="99" w:defSemiHidden="1" w:defUnhideWhenUsed="1" w:defQFormat="0" w:count="267">
+    <w:lsdException w:name="Normal" w:semiHidden="0" w:uiPriority="0" w:unhideWhenUsed="0" w:qFormat="1"/>
+    <w:lsdException w:name="heading 1" w:semiHidden="0" w:uiPriority="9" w:unhideWhenUsed="0" w:qFormat="1"/>
+    <w:lsdException w:name="heading 2" w:uiPriority="9" w:qFormat="1"/>
+    <w:lsdException w:name="heading 3" w:uiPriority="9" w:qFormat="1"/>
+    <w:lsdException w:name="heading 4" w:uiPriority="9" w:qFormat="1"/>
+    <w:lsdException w:name="heading 5" w:uiPriority="9" w:qFormat="1"/>
+    <w:lsdException w:name="heading 6" w:uiPriority="9" w:qFormat="1"/>
+    <w:lsdException w:name="heading 7" w:uiPriority="9" w:qFormat="1"/>
+    <w:lsdException w:name="heading 8" w:uiPriority="9" w:qFormat="1"/>
+    <w:lsdException w:name="heading 9" w:uiPriority="9" w:qFormat="1"/>
+    <w:lsdException w:name="toc 1" w:uiPriority="39"/>
+    <w:lsdException w:name="toc 2" w:uiPriority="39"/>
+    <w:lsdException w:name="toc 3" w:uiPriority="39"/>
+    <w:lsdException w:name="toc 4" w:uiPriority="39"/>
+    <w:lsdException w:name="toc 5" w:uiPriority="39"/>
+    <w:lsdException w:name="toc 6" w:uiPriority="39"/>
+    <w:lsdException w:name="toc 7" w:uiPriority="39"/>
+    <w:lsdException w:name="toc 8" w:uiPriority="39"/>
+    <w:lsdException w:name="toc 9" w:uiPriority="39"/>
+    <w:lsdException w:name="caption" w:uiPriority="35" w:qFormat="1"/>
+    <w:lsdException w:name="Title" w:semiHidden="0" w:uiPriority="10" w:unhideWhenUsed="0" w:qFormat="1"/>
+    <w:lsdException w:name="Default Paragraph Font" w:uiPriority="1"/>
+    <w:lsdException w:name="Subtitle" w:semiHidden="0" w:uiPriority="11" w:unhideWhenUsed="0" w:qFormat="1"/>
+    <w:lsdException w:name="Strong" w:semiHidden="0" w:uiPriority="22" w:unhideWhenUsed="0" w:qFormat="1"/>
+    <w:lsdException w:name="Emphasis" w:semiHidden="0" w:uiPriority="20" w:unhideWhenUsed="0" w:qFormat="1"/>
+    <w:lsdException w:name="Table Grid" w:semiHidden="0" w:uiPriority="39" w:unhideWhenUsed="0"/>
+    <w:lsdException w:name="Placeholder Text" w:unhideWhenUsed="0"/>
+    <w:lsdException w:name="No Spacing" w:semiHidden="0" w:uiPriority="1" w:unhideWhenUsed="0" w:qFormat="1"/>
+    <w:lsdException w:name="Light Shading" w:semiHidden="0" w:uiPriority="60" w:unhideWhenUsed="0"/>
+    <w:lsdException w:name="Light List" w:semiHidden="0" w:uiPriority="61" w:unhideWhenUsed="0"/>
+    <w:lsdException w:name="Light Grid" w:semiHidden="0" w:uiPriority="62" w:unhideWhenUsed="0"/>
+    <w:lsdException w:name="Medium Shading 1" w:semiHidden="0" w:uiPriority="63" w:unhideWhenUsed="0"/>
+    <w:lsdException w:name="Medium Shading 2" w:semiHidden="0" w:uiPriority="64" w:unhideWhenUsed="0"/>
+    <w:lsdException w:name="Medium List 1" w:semiHidden="0" w:uiPriority="65" w:unhideWhenUsed="0"/>
+    <w:lsdException w:name="Medium List 2" w:semiHidden="0" w:uiPriority="66" w:unhideWhenUsed="0"/>
+    <w:lsdException w:name="Medium Grid 1" w:semiHidden="0" w:uiPriority="67" w:unhideWhenUsed="0"/>
+    <w:lsdException w:name="Medium Grid 2" w:semiHidden="0" w:uiPriority="68" w:unhideWhenUsed="0"/>
+    <w:lsdException w:name="Medium Grid 3" w:semiHidden="0" w:uiPriority="69" w:unhideWhenUsed="0"/>
+    <w:lsdException w:name="Dark List" w:semiHidden="0" w:uiPriority="70" w:unhideWhenUsed="0"/>
+    <w:lsdException w:name="Colorful Shading" w:semiHidden="0" w:uiPriority="71" w:unhideWhenUsed="0"/>
+    <w:lsdException w:name="Colorful List" w:semiHidden="0" w:uiPriority="72" w:unhideWhenUsed="0"/>
+    <w:lsdException w:name="Colorful Grid" w:semiHidden="0" w:uiPriority="73" w:unhideWhenUsed="0"/>
+    <w:lsdException w:name="Light Shading Accent 1" w:semiHidden="0" w:uiPriority="60" w:unhideWhenUsed="0"/>
+    <w:lsdException w:name="Light List Accent 1" w:semiHidden="0" w:uiPriority="61" w:unhideWhenUsed="0"/>
+    <w:lsdException w:name="Light Grid Accent 1" w:semiHidden="0" w:uiPriority="62" w:unhideWhenUsed="0"/>
+    <w:lsdException w:name="Medium Shading 1 Accent 1" w:semiHidden="0" w:uiPriority="63" w:unhideWhenUsed="0"/>
+    <w:lsdException w:name="Medium Shading 2 Accent 1" w:semiHidden="0" w:uiPriority="64" w:unhideWhenUsed="0"/>
+    <w:lsdException w:name="Medium List 1 Accent 1" w:semiHidden="0" w:uiPriority="65" w:unhideWhenUsed="0"/>
+    <w:lsdException w:name="Revision" w:unhideWhenUsed="0"/>
+    <w:lsdException w:name="List Paragraph" w:semiHidden="0" w:uiPriority="34" w:unhideWhenUsed="0" w:qFormat="1"/>
+    <w:lsdException w:name="Quote" w:semiHidden="0" w:uiPriority="29" w:unhideWhenUsed="0" w:qFormat="1"/>
+    <w:lsdException w:name="Intense Quote" w:semiHidden="0" w:uiPriority="30" w:unhideWhenUsed="0" w:qFormat="1"/>
+    <w:lsdException w:name="Medium List 2 Accent 1" w:semiHidden="0" w:uiPriority="66" w:unhideWhenUsed="0"/>
+    <w:lsdException w:name="Medium Grid 1 Accent 1" w:semiHidden="0" w:uiPriority="67" w:unhideWhenUsed="0"/>
+    <w:lsdException w:name="Medium Grid 2 Accent 1" w:semiHidden="0" w:uiPriority="68" w:unhideWhenUsed="0"/>
+    <w:lsdException w:name="Medium Grid 3 Accent 1" w:semiHidden="0" w:uiPriority="69" w:unhideWhenUsed="0"/>
+    <w:lsdException w:name="Dark List Accent 1" w:semiHidden="0" w:uiPriority="70" w:unhideWhenUsed="0"/>
+    <w:lsdException w:name="Colorful Shading Accent 1" w:semiHidden="0" w:uiPriority="71" w:unhideWhenUsed="0"/>
+    <w:lsdException w:name="Colorful List Accent 1" w:semiHidden="0" w:uiPriority="72" w:unhideWhenUsed="0"/>
+    <w:lsdException w:name="Colorful Grid Accent 1" w:semiHidden="0" w:uiPriority="73" w:unhideWhenUsed="0"/>
+    <w:lsdException w:name="Light Shading Accent 2" w:semiHidden="0" w:uiPriority="60" w:unhideWhenUsed="0"/>
+    <w:lsdException w:name="Light List Accent 2" w:semiHidden="0" w:uiPriority="61" w:unhideWhenUsed="0"/>
+    <w:lsdException w:name="Light Grid Accent 2" w:semiHidden="0" w:uiPriority="62" w:unhideWhenUsed="0"/>
+    <w:lsdException w:name="Medium Shading 1 Accent 2" w:semiHidden="0" w:uiPriority="63" w:unhideWhenUsed="0"/>
+    <w:lsdException w:name="Medium Shading 2 Accent 2" w:semiHidden="0" w:uiPriority="64" w:unhideWhenUsed="0"/>
+    <w:lsdException w:name="Medium List 1 Accent 2" w:semiHidden="0" w:uiPriority="65" w:unhideWhenUsed="0"/>
+    <w:lsdException w:name="Medium List 2 Accent 2" w:semiHidden="0" w:uiPriority="66" w:unhideWhenUsed="0"/>
+    <w:lsdException w:name="Medium Grid 1 Accent 2" w:semiHidden="0" w:uiPriority="67" w:unhideWhenUsed="0"/>
+    <w:lsdException w:name="Medium Grid 2 Accent 2" w:semiHidden="0" w:uiPriority="68" w:unhideWhenUsed="0"/>
+    <w:lsdException w:name="Medium Grid 3 Accent 2" w:semiHidden="0" w:uiPriority="69" w:unhideWhenUsed="0"/>
+    <w:lsdException w:name="Dark List Accent 2" w:semiHidden="0" w:uiPriority="70" w:unhideWhenUsed="0"/>
+    <w:lsdException w:name="Colorful Shading Accent 2" w:semiHidden="0" w:uiPriority="71" w:unhideWhenUsed="0"/>
+    <w:lsdException w:name="Colorful List Accent 2" w:semiHidden="0" w:uiPriority="72" w:unhideWhenUsed="0"/>
+    <w:lsdException w:name="Colorful Grid Accent 2" w:semiHidden="0" w:uiPriority="73" w:unhideWhenUsed="0"/>
+    <w:lsdException w:name="Light Shading Accent 3" w:semiHidden="0" w:uiPriority="60" w:unhideWhenUsed="0"/>
+    <w:lsdException w:name="Light List Accent 3" w:semiHidden="0" w:uiPriority="61" w:unhideWhenUsed="0"/>
+    <w:lsdException w:name="Light Grid Accent 3" w:semiHidden="0" w:uiPriority="62" w:unhideWhenUsed="0"/>
+    <w:lsdException w:name="Medium Shading 1 Accent 3" w:semiHidden="0" w:uiPriority="63" w:unhideWhenUsed="0"/>
+    <w:lsdException w:name="Medium Shading 2 Accent 3" w:semiHidden="0" w:uiPriority="64" w:unhideWhenUsed="0"/>
+    <w:lsdException w:name="Medium List 1 Accent 3" w:semiHidden="0" w:uiPriority="65" w:unhideWhenUsed="0"/>
+    <w:lsdException w:name="Medium List 2 Accent 3" w:semiHidden="0" w:uiPriority="66" w:unhideWhenUsed="0"/>
+    <w:lsdException w:name="Medium Grid 1 Accent 3" w:semiHidden="0" w:uiPriority="67" w:unhideWhenUsed="0"/>
+    <w:lsdException w:name="Medium Grid 2 Accent 3" w:semiHidden="0" w:uiPriority="68" w:unhideWhenUsed="0"/>
+    <w:lsdException w:name="Medium Grid 3 Accent 3" w:semiHidden="0" w:uiPriority="69" w:unhideWhenUsed="0"/>
+    <w:lsdException w:name="Dark List Accent 3" w:semiHidden="0" w:uiPriority="70" w:unhideWhenUsed="0"/>
+    <w:lsdException w:name="Colorful Shading Accent 3" w:semiHidden="0" w:uiPriority="71" w:unhideWhenUsed="0"/>
+    <w:lsdException w:name="Colorful List Accent 3" w:semiHidden="0" w:uiPriority="72" w:unhideWhenUsed="0"/>
+    <w:lsdException w:name="Colorful Grid Accent 3" w:semiHidden="0" w:uiPriority="73" w:unhideWhenUsed="0"/>
+    <w:lsdException w:name="Light Shading Accent 4" w:semiHidden="0" w:uiPriority="60" w:unhideWhenUsed="0"/>
+    <w:lsdException w:name="Light List Accent 4" w:semiHidden="0" w:uiPriority="61" w:unhideWhenUsed="0"/>
+    <w:lsdException w:name="Light Grid Accent 4" w:semiHidden="0" w:uiPriority="62" w:unhideWhenUsed="0"/>
+    <w:lsdException w:name="Medium Shading 1 Accent 4" w:semiHidden="0" w:uiPriority="63" w:unhideWhenUsed="0"/>
+    <w:lsdException w:name="Medium Shading 2 Accent 4" w:semiHidden="0" w:uiPriority="64" w:unhideWhenUsed="0"/>
+    <w:lsdException w:name="Medium List 1 Accent 4" w:semiHidden="0" w:uiPriority="65" w:unhideWhenUsed="0"/>
+    <w:lsdException w:name="Medium List 2 Accent 4" w:semiHidden="0" w:uiPriority="66" w:unhideWhenUsed="0"/>
+    <w:lsdException w:name="Medium Grid 1 Accent 4" w:semiHidden="0" w:uiPriority="67" w:unhideWhenUsed="0"/>
+    <w:lsdException w:name="Medium Grid 2 Accent 4" w:semiHidden="0" w:uiPriority="68" w:unhideWhenUsed="0"/>
+    <w:lsdException w:name="Medium Grid 3 Accent 4" w:semiHidden="0" w:uiPriority="69" w:unhideWhenUsed="0"/>
+    <w:lsdException w:name="Dark List Accent 4" w:semiHidden="0" w:uiPriority="70" w:unhideWhenUsed="0"/>
+    <w:lsdException w:name="Colorful Shading Accent 4" w:semiHidden="0" w:uiPriority="71" w:unhideWhenUsed="0"/>
+    <w:lsdException w:name="Colorful List Accent 4" w:semiHidden="0" w:uiPriority="72" w:unhideWhenUsed="0"/>
+    <w:lsdException w:name="Colorful Grid Accent 4" w:semiHidden="0" w:uiPriority="73" w:unhideWhenUsed="0"/>
+    <w:lsdException w:name="Light Shading Accent 5" w:semiHidden="0" w:uiPriority="60" w:unhideWhenUsed="0"/>
+    <w:lsdException w:name="Light List Accent 5" w:semiHidden="0" w:uiPriority="61" w:unhideWhenUsed="0"/>
+    <w:lsdException w:name="Light Grid Accent 5" w:semiHidden="0" w:uiPriority="62" w:unhideWhenUsed="0"/>
+    <w:lsdException w:name="Medium Shading 1 Accent 5" w:semiHidden="0" w:uiPriority="63" w:unhideWhenUsed="0"/>
+    <w:lsdException w:name="Medium Shading 2 Accent 5" w:semiHidden="0" w:uiPriority="64" w:unhideWhenUsed="0"/>
+    <w:lsdException w:name="Medium List 1 Accent 5" w:semiHidden="0" w:uiPriority="65" w:unhideWhenUsed="0"/>
+    <w:lsdException w:name="Medium List 2 Accent 5" w:semiHidden="0" w:uiPriority="66" w:unhideWhenUsed="0"/>
+    <w:lsdException w:name="Medium Grid 1 Accent 5" w:semiHidden="0" w:uiPriority="67" w:unhideWhenUsed="0"/>
+    <w:lsdException w:name="Medium Grid 2 Accent 5" w:semiHidden="0" w:uiPriority="68" w:unhideWhenUsed="0"/>
+    <w:lsdException w:name="Medium Grid 3 Accent 5" w:semiHidden="0" w:uiPriority="69" w:unhideWhenUsed="0"/>
+    <w:lsdException w:name="Dark List Accent 5" w:semiHidden="0" w:uiPriority="70" w:unhideWhenUsed="0"/>
+    <w:lsdException w:name="Colorful Shading Accent 5" w:semiHidden="0" w:uiPriority="71" w:unhideWhenUsed="0"/>
+    <w:lsdException w:name="Colorful List Accent 5" w:semiHidden="0" w:uiPriority="72" w:unhideWhenUsed="0"/>
+    <w:lsdException w:name="Colorful Grid Accent 5" w:semiHidden="0" w:uiPriority="73" w:unhideWhenUsed="0"/>
+    <w:lsdException w:name="Light Shading Accent 6" w:semiHidden="0" w:uiPriority="60" w:unhideWhenUsed="0"/>
+    <w:lsdException w:name="Light List Accent 6" w:semiHidden="0" w:uiPriority="61" w:unhideWhenUsed="0"/>
+    <w:lsdException w:name="Light Grid Accent 6" w:semiHidden="0" w:uiPriority="62" w:unhideWhenUsed="0"/>
+    <w:lsdException w:name="Medium Shading 1 Accent 6" w:semiHidden="0" w:uiPriority="63" w:unhideWhenUsed="0"/>
+    <w:lsdException w:name="Medium Shading 2 Accent 6" w:semiHidden="0" w:uiPriority="64" w:unhideWhenUsed="0"/>
+    <w:lsdException w:name="Medium List 1 Accent 6" w:semiHidden="0" w:uiPriority="65" w:unhideWhenUsed="0"/>
+    <w:lsdException w:name="Medium List 2 Accent 6" w:semiHidden="0" w:uiPriority="66" w:unhideWhenUsed="0"/>
+    <w:lsdException w:name="Medium Grid 1 Accent 6" w:semiHidden="0" w:uiPriority="67" w:unhideWhenUsed="0"/>
+    <w:lsdException w:name="Medium Grid 2 Accent 6" w:semiHidden="0" w:uiPriority="68" w:unhideWhenUsed="0"/>
+    <w:lsdException w:name="Medium Grid 3 Accent 6" w:semiHidden="0" w:uiPriority="69" w:unhideWhenUsed="0"/>
+    <w:lsdException w:name="Dark List Accent 6" w:semiHidden="0" w:uiPriority="70" w:unhideWhenUsed="0"/>
+    <w:lsdException w:name="Colorful Shading Accent 6" w:semiHidden="0" w:uiPriority="71" w:unhideWhenUsed="0"/>
+    <w:lsdException w:name="Colorful List Accent 6" w:semiHidden="0" w:uiPriority="72" w:unhideWhenUsed="0"/>
+    <w:lsdException w:name="Colorful Grid Accent 6" w:semiHidden="0" w:uiPriority="73" w:unhideWhenUsed="0"/>
+    <w:lsdException w:name="Subtle Emphasis" w:semiHidden="0" w:uiPriority="19" w:unhideWhenUsed="0" w:qFormat="1"/>
+    <w:lsdException w:name="Intense Emphasis" w:semiHidden="0" w:uiPriority="21" w:unhideWhenUsed="0" w:qFormat="1"/>
+    <w:lsdException w:name="Subtle Reference" w:semiHidden="0" w:uiPriority="31" w:unhideWhenUsed="0" w:qFormat="1"/>
+    <w:lsdException w:name="Intense Reference" w:semiHidden="0" w:uiPriority="32" w:unhideWhenUsed="0" w:qFormat="1"/>
+    <w:lsdException w:name="Book Title" w:semiHidden="0" w:uiPriority="33" w:unhideWhenUsed="0" w:qFormat="1"/>
+    <w:lsdException w:name="Bibliography" w:uiPriority="37"/>
+    <w:lsdException w:name="TOC Heading" w:uiPriority="39" w:qFormat="1"/>
+  </w:latentStyles>
+  <w:style w:type="paragraph" w:default="1" w:styleId="Normal">
+    <w:name w:val="Normal"/>
+    <w:qFormat/>
+  </w:style>
+  <w:style w:type="paragraph" w:styleId="Heading1">
+    <w:name w:val="heading 1"/>
+    <w:basedOn w:val="Normal"/>
+    <w:next w:val="Normal"/>
+    <w:uiPriority w:val="9"/>
+    <w:qFormat/>
+    <w:pPr>
+      <w:keepNext/>
+      <w:keepLines/>
+      <w:spacing w:before="400" w:after="120"/>
+      <w:outlineLvl w:val="0"/>
+    </w:pPr>
+    <w:rPr>
+      <w:sz w:val="40"/>
+      <w:szCs w:val="40"/>
+    </w:rPr>
+  </w:style>
+  <w:style w:type="paragraph" w:styleId="Heading2">
+    <w:name w:val="heading 2"/>
+    <w:basedOn w:val="Normal"/>
+    <w:next w:val="Normal"/>
+    <w:uiPriority w:val="9"/>
+    <w:semiHidden/>
+    <w:unhideWhenUsed/>
+    <w:qFormat/>
+    <w:pPr>
+      <w:keepNext/>
+      <w:keepLines/>
+      <w:spacing w:before="360" w:after="120"/>
+      <w:outlineLvl w:val="1"/>
+    </w:pPr>
+    <w:rPr>
+      <w:sz w:val="32"/>
+      <w:szCs w:val="32"/>
+    </w:rPr>
+  </w:style>
+  <w:style w:type="paragraph" w:styleId="Heading3">
+    <w:name w:val="heading 3"/>
+    <w:basedOn w:val="Normal"/>
+    <w:next w:val="Normal"/>
+    <w:uiPriority w:val="9"/>
+    <w:semiHidden/>
+    <w:unhideWhenUsed/>
+    <w:qFormat/>
+    <w:pPr>
+      <w:keepNext/>
+      <w:keepLines/>
+      <w:spacing w:before="320" w:after="80"/>
+      <w:outlineLvl w:val="2"/>
+    </w:pPr>
+    <w:rPr>
+      <w:color w:val="434343"/>
+      <w:sz w:val="28"/>
+      <w:szCs w:val="28"/>
+    </w:rPr>
+  </w:style>
+  <w:style w:type="paragraph" w:styleId="Heading4">
+    <w:name w:val="heading 4"/>
+    <w:basedOn w:val="Normal"/>
+    <w:next w:val="Normal"/>
+    <w:uiPriority w:val="9"/>
+    <w:semiHidden/>
+    <w:unhideWhenUsed/>
+    <w:qFormat/>
+    <w:pPr>
+      <w:keepNext/>
+      <w:keepLines/>
+      <w:spacing w:before="280" w:after="80"/>
+      <w:outlineLvl w:val="3"/>
+    </w:pPr>
+    <w:rPr>
+      <w:color w:val="666666"/>
+      <w:sz w:val="24"/>
+      <w:szCs w:val="24"/>
+    </w:rPr>
+  </w:style>
+  <w:style w:type="paragraph" w:styleId="Heading5">
+    <w:name w:val="heading 5"/>
+    <w:basedOn w:val="Normal"/>
+    <w:next w:val="Normal"/>
+    <w:uiPriority w:val="9"/>
+    <w:semiHidden/>
+    <w:unhideWhenUsed/>
+    <w:qFormat/>
+    <w:pPr>
+      <w:keepNext/>
+      <w:keepLines/>
+      <w:spacing w:before="240" w:after="80"/>
+      <w:outlineLvl w:val="4"/>
+    </w:pPr>
+    <w:rPr>
+      <w:color w:val="666666"/>
+    </w:rPr>
+  </w:style>
+  <w:style w:type="paragraph" w:styleId="Heading6">
+    <w:name w:val="heading 6"/>
+    <w:basedOn w:val="Normal"/>
+    <w:next w:val="Normal"/>
+    <w:uiPriority w:val="9"/>
+    <w:semiHidden/>
+    <w:unhideWhenUsed/>
+    <w:qFormat/>
+    <w:pPr>
+      <w:keepNext/>
+      <w:keepLines/>
+      <w:spacing w:before="240" w:after="80"/>
+      <w:outlineLvl w:val="5"/>
+    </w:pPr>
+    <w:rPr>
+      <w:i/>
+      <w:color w:val="666666"/>
+    </w:rPr>
+  </w:style>
+  <w:style w:type="character" w:default="1" w:styleId="DefaultParagraphFont">
+    <w:name w:val="Default Paragraph Font"/>
+    <w:uiPriority w:val="1"/>
+    <w:semiHidden/>
+    <w:unhideWhenUsed/>
+  </w:style>
+  <w:style w:type="table" w:default="1" w:styleId="TableNormal">
+    <w:name w:val="Normal Table"/>
+    <w:uiPriority w:val="99"/>
+    <w:semiHidden/>
+    <w:unhideWhenUsed/>
+    <w:tblPr>
+      <w:tblInd w:w="0" w:type="dxa"/>
+      <w:tblCellMar>
+        <w:top w:w="0" w:type="dxa"/>
+        <w:left w:w="108" w:type="dxa"/>
+        <w:bottom w:w="0" w:type="dxa"/>
+        <w:right w:w="108" w:type="dxa"/>
+      </w:tblCellMar>
+    </w:tblPr>
+  </w:style>
+  <w:style w:type="numbering" w:default="1" w:styleId="NoList">
+    <w:name w:val="No List"/>
+    <w:uiPriority w:val="99"/>
+    <w:semiHidden/>
+    <w:unhideWhenUsed/>
+  </w:style>
+  <w:style w:type="paragraph" w:styleId="Title">
+    <w:name w:val="Title"/>
+    <w:basedOn w:val="Normal"/>
+    <w:next w:val="Normal"/>
+    <w:uiPriority w:val="10"/>
+    <w:qFormat/>
+    <w:pPr>
+      <w:keepNext/>
+      <w:keepLines/>
+      <w:spacing w:after="60"/>
+    </w:pPr>
+    <w:rPr>
+      <w:sz w:val="52"/>
+      <w:szCs w:val="52"/>
+    </w:rPr>
+  </w:style>
+  <w:style w:type="paragraph" w:styleId="Subtitle">
+    <w:name w:val="Subtitle"/>
+    <w:basedOn w:val="Normal"/>
+    <w:next w:val="Normal"/>
+    <w:uiPriority w:val="11"/>
+    <w:qFormat/>
+    <w:pPr>
+      <w:keepNext/>
+      <w:keepLines/>
+      <w:spacing w:after="320"/>
+    </w:pPr>
+    <w:rPr>
+      <w:color w:val="666666"/>
+      <w:sz w:val="30"/>
+      <w:szCs w:val="30"/>
+    </w:rPr>
+  </w:style>
+  <w:style w:type="paragraph" w:styleId="CommentText">
+    <w:name w:val="annotation text"/>
+    <w:basedOn w:val="Normal"/>
+    <w:link w:val="CommentTextChar"/>
+    <w:uiPriority w:val="99"/>
+    <w:semiHidden/>
+    <w:unhideWhenUsed/>
+    <w:pPr>
+      <w:spacing w:line="240" w:lineRule="auto"/>
+    </w:pPr>
+    <w:rPr>
+      <w:sz w:val="20"/>
+      <w:szCs w:val="20"/>
+    </w:rPr>
+  </w:style>
+  <w:style w:type="character" w:customStyle="1" w:styleId="CommentTextChar">
+    <w:name w:val="Comment Text Char"/>
+    <w:basedOn w:val="DefaultParagraphFont"/>
+    <w:link w:val="CommentText"/>
+    <w:uiPriority w:val="99"/>
+    <w:semiHidden/>
+    <w:rPr>
+      <w:sz w:val="20"/>
+      <w:szCs w:val="20"/>
+    </w:rPr>
+  </w:style>
+  <w:style w:type="character" w:styleId="CommentReference">
+    <w:name w:val="annotation reference"/>
+    <w:basedOn w:val="DefaultParagraphFont"/>
+    <w:uiPriority w:val="99"/>
+    <w:semiHidden/>
+    <w:unhideWhenUsed/>
+    <w:rPr>
+      <w:sz w:val="16"/>
+      <w:szCs w:val="16"/>
+    </w:rPr>
+  </w:style>
+  <w:style w:type="paragraph" w:styleId="BalloonText">
+    <w:name w:val="Balloon Text"/>
+    <w:basedOn w:val="Normal"/>
+    <w:link w:val="BalloonTextChar"/>
+    <w:uiPriority w:val="99"/>
+    <w:semiHidden/>
+    <w:unhideWhenUsed/>
+    <w:rsid w:val="00F0194E"/>
+    <w:pPr>
+      <w:spacing w:line="240" w:lineRule="auto"/>
+    </w:pPr>
+    <w:rPr>
+      <w:rFonts w:ascii="Segoe UI" w:hAnsi="Segoe UI" w:cs="Segoe UI"/>
+      <w:sz w:val="18"/>
+      <w:szCs w:val="18"/>
+    </w:rPr>
+  </w:style>
+  <w:style w:type="character" w:customStyle="1" w:styleId="BalloonTextChar">
+    <w:name w:val="Balloon Text Char"/>
+    <w:basedOn w:val="DefaultParagraphFont"/>
+    <w:link w:val="BalloonText"/>
+    <w:uiPriority w:val="99"/>
+    <w:semiHidden/>
+    <w:rsid w:val="00F0194E"/>
+    <w:rPr>
+      <w:rFonts w:ascii="Segoe UI" w:hAnsi="Segoe UI" w:cs="Segoe UI"/>
+      <w:sz w:val="18"/>
+      <w:szCs w:val="18"/>
+    </w:rPr>
+  </w:style>
+</w:styles>
+</file>
+
+<file path=word/stylesWithEffects.xml><?xml version="1.0" encoding="utf-8"?>
+<w:styles xmlns:wpc="http://schemas.microsoft.com/office/word/2010/wordprocessingCanvas" xmlns:mc="http://schemas.openxmlformats.org/markup-compatibility/2006" xmlns:o="urn:schemas-microsoft-com:office:office" xmlns:r="http://schemas.openxmlformats.org/officeDocument/2006/relationships" xmlns:m="http://schemas.openxmlformats.org/officeDocument/2006/math" xmlns:v="urn:schemas-microsoft-com:vml" xmlns:wp14="http://schemas.microsoft.com/office/word/2010/wordprocessingDrawing" xmlns:wp="http://schemas.openxmlformats.org/drawingml/2006/wordprocessingDrawing" xmlns:w10="urn:schemas-microsoft-com:office:word" xmlns:w="http://schemas.openxmlformats.org/wordprocessingml/2006/main" xmlns:w14="http://schemas.microsoft.com/office/word/2010/wordml" xmlns:wpg="http://schemas.microsoft.com/office/word/2010/wordprocessingGroup" xmlns:wpi="http://schemas.microsoft.com/office/word/2010/wordprocessingInk" xmlns:wne="http://schemas.microsoft.com/office/word/2006/wordml" xmlns:wps="http://schemas.microsoft.com/office/word/2010/wordprocessingShape" mc:Ignorable="w14 wp14">
+  <w:docDefaults>
+    <w:rPrDefault>
+      <w:rPr>
+        <w:rFonts w:ascii="Arial" w:eastAsia="Arial" w:hAnsi="Arial" w:cs="Arial"/>
+        <w:sz w:val="22"/>
+        <w:szCs w:val="22"/>
+        <w:lang w:val="en" w:eastAsia="en-US" w:bidi="ar-SA"/>
+      </w:rPr>
+    </w:rPrDefault>
+    <w:pPrDefault>
+      <w:pPr>
+        <w:spacing w:line="276" w:lineRule="auto"/>
+      </w:pPr>
+    </w:pPrDefault>
+  </w:docDefaults>
+  <w:latentStyles w:defLockedState="0" w:defUIPriority="99" w:defSemiHidden="1" w:defUnhideWhenUsed="1" w:defQFormat="0" w:count="267">
+    <w:lsdException w:name="Normal" w:semiHidden="0" w:uiPriority="0" w:unhideWhenUsed="0" w:qFormat="1"/>
+    <w:lsdException w:name="heading 1" w:semiHidden="0" w:uiPriority="9" w:unhideWhenUsed="0" w:qFormat="1"/>
+    <w:lsdException w:name="heading 2" w:uiPriority="9" w:qFormat="1"/>
+    <w:lsdException w:name="heading 3" w:uiPriority="9" w:qFormat="1"/>
+    <w:lsdException w:name="heading 4" w:uiPriority="9" w:qFormat="1"/>
+    <w:lsdException w:name="heading 5" w:uiPriority="9" w:qFormat="1"/>
+    <w:lsdException w:name="heading 6" w:uiPriority="9" w:qFormat="1"/>
+    <w:lsdException w:name="heading 7" w:uiPriority="9" w:qFormat="1"/>
+    <w:lsdException w:name="heading 8" w:uiPriority="9" w:qFormat="1"/>
+    <w:lsdException w:name="heading 9" w:uiPriority="9" w:qFormat="1"/>
+    <w:lsdException w:name="toc 1" w:uiPriority="39"/>
+    <w:lsdException w:name="toc 2" w:uiPriority="39"/>
+    <w:lsdException w:name="toc 3" w:uiPriority="39"/>
+    <w:lsdException w:name="toc 4" w:uiPriority="39"/>
+    <w:lsdException w:name="toc 5" w:uiPriority="39"/>
+    <w:lsdException w:name="toc 6" w:uiPriority="39"/>
+    <w:lsdException w:name="toc 7" w:uiPriority="39"/>
+    <w:lsdException w:name="toc 8" w:uiPriority="39"/>
+    <w:lsdException w:name="toc 9" w:uiPriority="39"/>
+    <w:lsdException w:name="caption" w:uiPriority="35" w:qFormat="1"/>
+    <w:lsdException w:name="Title" w:semiHidden="0" w:uiPriority="10" w:unhideWhenUsed="0" w:qFormat="1"/>
+    <w:lsdException w:name="Default Paragraph Font" w:uiPriority="1"/>
+    <w:lsdException w:name="Subtitle" w:semiHidden="0" w:uiPriority="11" w:unhideWhenUsed="0" w:qFormat="1"/>
+    <w:lsdException w:name="Strong" w:semiHidden="0" w:uiPriority="22" w:unhideWhenUsed="0" w:qFormat="1"/>
+    <w:lsdException w:name="Emphasis" w:semiHidden="0" w:uiPriority="20" w:unhideWhenUsed="0" w:qFormat="1"/>
+    <w:lsdException w:name="Table Grid" w:semiHidden="0" w:uiPriority="39" w:unhideWhenUsed="0"/>
+    <w:lsdException w:name="Placeholder Text" w:unhideWhenUsed="0"/>
+    <w:lsdException w:name="No Spacing" w:semiHidden="0" w:uiPriority="1" w:unhideWhenUsed="0" w:qFormat="1"/>
+    <w:lsdException w:name="Light Shading" w:semiHidden="0" w:uiPriority="60" w:unhideWhenUsed="0"/>
+    <w:lsdException w:name="Light List" w:semiHidden="0" w:uiPriority="61" w:unhideWhenUsed="0"/>
+    <w:lsdException w:name="Light Grid" w:semiHidden="0" w:uiPriority="62" w:unhideWhenUsed="0"/>
+    <w:lsdException w:name="Medium Shading 1" w:semiHidden="0" w:uiPriority="63" w:unhideWhenUsed="0"/>
+    <w:lsdException w:name="Medium Shading 2" w:semiHidden="0" w:uiPriority="64" w:unhideWhenUsed="0"/>
+    <w:lsdException w:name="Medium List 1" w:semiHidden="0" w:uiPriority="65" w:unhideWhenUsed="0"/>
+    <w:lsdException w:name="Medium List 2" w:semiHidden="0" w:uiPriority="66" w:unhideWhenUsed="0"/>
+    <w:lsdException w:name="Medium Grid 1" w:semiHidden="0" w:uiPriority="67" w:unhideWhenUsed="0"/>
+    <w:lsdException w:name="Medium Grid 2" w:semiHidden="0" w:uiPriority="68" w:unhideWhenUsed="0"/>
+    <w:lsdException w:name="Medium Grid 3" w:semiHidden="0" w:uiPriority="69" w:unhideWhenUsed="0"/>
+    <w:lsdException w:name="Dark List" w:semiHidden="0" w:uiPriority="70" w:unhideWhenUsed="0"/>
+    <w:lsdException w:name="Colorful Shading" w:semiHidden="0" w:uiPriority="71" w:unhideWhenUsed="0"/>
+    <w:lsdException w:name="Colorful List" w:semiHidden="0" w:uiPriority="72" w:unhideWhenUsed="0"/>
+    <w:lsdException w:name="Colorful Grid" w:semiHidden="0" w:uiPriority="73" w:unhideWhenUsed="0"/>
+    <w:lsdException w:name="Light Shading Accent 1" w:semiHidden="0" w:uiPriority="60" w:unhideWhenUsed="0"/>
+    <w:lsdException w:name="Light List Accent 1" w:semiHidden="0" w:uiPriority="61" w:unhideWhenUsed="0"/>
+    <w:lsdException w:name="Light Grid Accent 1" w:semiHidden="0" w:uiPriority="62" w:unhideWhenUsed="0"/>
+    <w:lsdException w:name="Medium Shading 1 Accent 1" w:semiHidden="0" w:uiPriority="63" w:unhideWhenUsed="0"/>
+    <w:lsdException w:name="Medium Shading 2 Accent 1" w:semiHidden="0" w:uiPriority="64" w:unhideWhenUsed="0"/>
+    <w:lsdException w:name="Medium List 1 Accent 1" w:semiHidden="0" w:uiPriority="65" w:unhideWhenUsed="0"/>
+    <w:lsdException w:name="Revision" w:unhideWhenUsed="0"/>
+    <w:lsdException w:name="List Paragraph" w:semiHidden="0" w:uiPriority="34" w:unhideWhenUsed="0" w:qFormat="1"/>
+    <w:lsdException w:name="Quote" w:semiHidden="0" w:uiPriority="29" w:unhideWhenUsed="0" w:qFormat="1"/>
+    <w:lsdException w:name="Intense Quote" w:semiHidden="0" w:uiPriority="30" w:unhideWhenUsed="0" w:qFormat="1"/>
+    <w:lsdException w:name="Medium List 2 Accent 1" w:semiHidden="0" w:uiPriority="66" w:unhideWhenUsed="0"/>
+    <w:lsdException w:name="Medium Grid 1 Accent 1" w:semiHidden="0" w:uiPriority="67" w:unhideWhenUsed="0"/>
+    <w:lsdException w:name="Medium Grid 2 Accent 1" w:semiHidden="0" w:uiPriority="68" w:unhideWhenUsed="0"/>
+    <w:lsdException w:name="Medium Grid 3 Accent 1" w:semiHidden="0" w:uiPriority="69" w:unhideWhenUsed="0"/>
+    <w:lsdException w:name="Dark List Accent 1" w:semiHidden="0" w:uiPriority="70" w:unhideWhenUsed="0"/>
+    <w:lsdException w:name="Colorful Shading Accent 1" w:semiHidden="0" w:uiPriority="71" w:unhideWhenUsed="0"/>
+    <w:lsdException w:name="Colorful List Accent 1" w:semiHidden="0" w:uiPriority="72" w:unhideWhenUsed="0"/>
+    <w:lsdException w:name="Colorful Grid Accent 1" w:semiHidden="0" w:uiPriority="73" w:unhideWhenUsed="0"/>
+    <w:lsdException w:name="Light Shading Accent 2" w:semiHidden="0" w:uiPriority="60" w:unhideWhenUsed="0"/>
+    <w:lsdException w:name="Light List Accent 2" w:semiHidden="0" w:uiPriority="61" w:unhideWhenUsed="0"/>
+    <w:lsdException w:name="Light Grid Accent 2" w:semiHidden="0" w:uiPriority="62" w:unhideWhenUsed="0"/>
+    <w:lsdException w:name="Medium Shading 1 Accent 2" w:semiHidden="0" w:uiPriority="63" w:unhideWhenUsed="0"/>
+    <w:lsdException w:name="Medium Shading 2 Accent 2" w:semiHidden="0" w:uiPriority="64" w:unhideWhenUsed="0"/>
+    <w:lsdException w:name="Medium List 1 Accent 2" w:semiHidden="0" w:uiPriority="65" w:unhideWhenUsed="0"/>
+    <w:lsdException w:name="Medium List 2 Accent 2" w:semiHidden="0" w:uiPriority="66" w:unhideWhenUsed="0"/>
+    <w:lsdException w:name="Medium Grid 1 Accent 2" w:semiHidden="0" w:uiPriority="67" w:unhideWhenUsed="0"/>
+    <w:lsdException w:name="Medium Grid 2 Accent 2" w:semiHidden="0" w:uiPriority="68" w:unhideWhenUsed="0"/>
+    <w:lsdException w:name="Medium Grid 3 Accent 2" w:semiHidden="0" w:uiPriority="69" w:unhideWhenUsed="0"/>
+    <w:lsdException w:name="Dark List Accent 2" w:semiHidden="0" w:uiPriority="70" w:unhideWhenUsed="0"/>
+    <w:lsdException w:name="Colorful Shading Accent 2" w:semiHidden="0" w:uiPriority="71" w:unhideWhenUsed="0"/>
+    <w:lsdException w:name="Colorful List Accent 2" w:semiHidden="0" w:uiPriority="72" w:unhideWhenUsed="0"/>
+    <w:lsdException w:name="Colorful Grid Accent 2" w:semiHidden="0" w:uiPriority="73" w:unhideWhenUsed="0"/>
+    <w:lsdException w:name="Light Shading Accent 3" w:semiHidden="0" w:uiPriority="60" w:unhideWhenUsed="0"/>
+    <w:lsdException w:name="Light List Accent 3" w:semiHidden="0" w:uiPriority="61" w:unhideWhenUsed="0"/>
+    <w:lsdException w:name="Light Grid Accent 3" w:semiHidden="0" w:uiPriority="62" w:unhideWhenUsed="0"/>
+    <w:lsdException w:name="Medium Shading 1 Accent 3" w:semiHidden="0" w:uiPriority="63" w:unhideWhenUsed="0"/>
+    <w:lsdException w:name="Medium Shading 2 Accent 3" w:semiHidden="0" w:uiPriority="64" w:unhideWhenUsed="0"/>
+    <w:lsdException w:name="Medium List 1 Accent 3" w:semiHidden="0" w:uiPriority="65" w:unhideWhenUsed="0"/>
+    <w:lsdException w:name="Medium List 2 Accent 3" w:semiHidden="0" w:uiPriority="66" w:unhideWhenUsed="0"/>
+    <w:lsdException w:name="Medium Grid 1 Accent 3" w:semiHidden="0" w:uiPriority="67" w:unhideWhenUsed="0"/>
+    <w:lsdException w:name="Medium Grid 2 Accent 3" w:semiHidden="0" w:uiPriority="68" w:unhideWhenUsed="0"/>
+    <w:lsdException w:name="Medium Grid 3 Accent 3" w:semiHidden="0" w:uiPriority="69" w:unhideWhenUsed="0"/>
+    <w:lsdException w:name="Dark List Accent 3" w:semiHidden="0" w:uiPriority="70" w:unhideWhenUsed="0"/>
+    <w:lsdException w:name="Colorful Shading Accent 3" w:semiHidden="0" w:uiPriority="71" w:unhideWhenUsed="0"/>
+    <w:lsdException w:name="Colorful List Accent 3" w:semiHidden="0" w:uiPriority="72" w:unhideWhenUsed="0"/>
+    <w:lsdException w:name="Colorful Grid Accent 3" w:semiHidden="0" w:uiPriority="73" w:unhideWhenUsed="0"/>
+    <w:lsdException w:name="Light Shading Accent 4" w:semiHidden="0" w:uiPriority="60" w:unhideWhenUsed="0"/>
+    <w:lsdException w:name="Light List Accent 4" w:semiHidden="0" w:uiPriority="61" w:unhideWhenUsed="0"/>
+    <w:lsdException w:name="Light Grid Accent 4" w:semiHidden="0" w:uiPriority="62" w:unhideWhenUsed="0"/>
+    <w:lsdException w:name="Medium Shading 1 Accent 4" w:semiHidden="0" w:uiPriority="63" w:unhideWhenUsed="0"/>
+    <w:lsdException w:name="Medium Shading 2 Accent 4" w:semiHidden="0" w:uiPriority="64" w:unhideWhenUsed="0"/>
+    <w:lsdException w:name="Medium List 1 Accent 4" w:semiHidden="0" w:uiPriority="65" w:unhideWhenUsed="0"/>
+    <w:lsdException w:name="Medium List 2 Accent 4" w:semiHidden="0" w:uiPriority="66" w:unhideWhenUsed="0"/>
+    <w:lsdException w:name="Medium Grid 1 Accent 4" w:semiHidden="0" w:uiPriority="67" w:unhideWhenUsed="0"/>
+    <w:lsdException w:name="Medium Grid 2 Accent 4" w:semiHidden="0" w:uiPriority="68" w:unhideWhenUsed="0"/>
+    <w:lsdException w:name="Medium Grid 3 Accent 4" w:semiHidden="0" w:uiPriority="69" w:unhideWhenUsed="0"/>
+    <w:lsdException w:name="Dark List Accent 4" w:semiHidden="0" w:uiPriority="70" w:unhideWhenUsed="0"/>
+    <w:lsdException w:name="Colorful Shading Accent 4" w:semiHidden="0" w:uiPriority="71" w:unhideWhenUsed="0"/>
+    <w:lsdException w:name="Colorful List Accent 4" w:semiHidden="0" w:uiPriority="72" w:unhideWhenUsed="0"/>
+    <w:lsdException w:name="Colorful Grid Accent 4" w:semiHidden="0" w:uiPriority="73" w:unhideWhenUsed="0"/>
+    <w:lsdException w:name="Light Shading Accent 5" w:semiHidden="0" w:uiPriority="60" w:unhideWhenUsed="0"/>
+    <w:lsdException w:name="Light List Accent 5" w:semiHidden="0" w:uiPriority="61" w:unhideWhenUsed="0"/>
+    <w:lsdException w:name="Light Grid Accent 5" w:semiHidden="0" w:uiPriority="62" w:unhideWhenUsed="0"/>
+    <w:lsdException w:name="Medium Shading 1 Accent 5" w:semiHidden="0" w:uiPriority="63" w:unhideWhenUsed="0"/>
+    <w:lsdException w:name="Medium Shading 2 Accent 5" w:semiHidden="0" w:uiPriority="64" w:unhideWhenUsed="0"/>
+    <w:lsdException w:name="Medium List 1 Accent 5" w:semiHidden="0" w:uiPriority="65" w:unhideWhenUsed="0"/>
+    <w:lsdException w:name="Medium List 2 Accent 5" w:semiHidden="0" w:uiPriority="66" w:unhideWhenUsed="0"/>
+    <w:lsdException w:name="Medium Grid 1 Accent 5" w:semiHidden="0" w:uiPriority="67" w:unhideWhenUsed="0"/>
+    <w:lsdException w:name="Medium Grid 2 Accent 5" w:semiHidden="0" w:uiPriority="68" w:unhideWhenUsed="0"/>
+    <w:lsdException w:name="Medium Grid 3 Accent 5" w:semiHidden="0" w:uiPriority="69" w:unhideWhenUsed="0"/>
+    <w:lsdException w:name="Dark List Accent 5" w:semiHidden="0" w:uiPriority="70" w:unhideWhenUsed="0"/>
+    <w:lsdException w:name="Colorful Shading Accent 5" w:semiHidden="0" w:uiPriority="71" w:unhideWhenUsed="0"/>
+    <w:lsdException w:name="Colorful List Accent 5" w:semiHidden="0" w:uiPriority="72" w:unhideWhenUsed="0"/>
+    <w:lsdException w:name="Colorful Grid Accent 5" w:semiHidden="0" w:uiPriority="73" w:unhideWhenUsed="0"/>
+    <w:lsdException w:name="Light Shading Accent 6" w:semiHidden="0" w:uiPriority="60" w:unhideWhenUsed="0"/>
+    <w:lsdException w:name="Light List Accent 6" w:semiHidden="0" w:uiPriority="61" w:unhideWhenUsed="0"/>
+    <w:lsdException w:name="Light Grid Accent 6" w:semiHidden="0" w:uiPriority="62" w:unhideWhenUsed="0"/>
+    <w:lsdException w:name="Medium Shading 1 Accent 6" w:semiHidden="0" w:uiPriority="63" w:unhideWhenUsed="0"/>
+    <w:lsdException w:name="Medium Shading 2 Accent 6" w:semiHidden="0" w:uiPriority="64" w:unhideWhenUsed="0"/>
+    <w:lsdException w:name="Medium List 1 Accent 6" w:semiHidden="0" w:uiPriority="65" w:unhideWhenUsed="0"/>
+    <w:lsdException w:name="Medium List 2 Accent 6" w:semiHidden="0" w:uiPriority="66" w:unhideWhenUsed="0"/>
+    <w:lsdException w:name="Medium Grid 1 Accent 6" w:semiHidden="0" w:uiPriority="67" w:unhideWhenUsed="0"/>
+    <w:lsdException w:name="Medium Grid 2 Accent 6" w:semiHidden="0" w:uiPriority="68" w:unhideWhenUsed="0"/>
+    <w:lsdException w:name="Medium Grid 3 Accent 6" w:semiHidden="0" w:uiPriority="69" w:unhideWhenUsed="0"/>
+    <w:lsdException w:name="Dark List Accent 6" w:semiHidden="0" w:uiPriority="70" w:unhideWhenUsed="0"/>
+    <w:lsdException w:name="Colorful Shading Accent 6" w:semiHidden="0" w:uiPriority="71" w:unhideWhenUsed="0"/>
+    <w:lsdException w:name="Colorful List Accent 6" w:semiHidden="0" w:uiPriority="72" w:unhideWhenUsed="0"/>
+    <w:lsdException w:name="Colorful Grid Accent 6" w:semiHidden="0" w:uiPriority="73" w:unhideWhenUsed="0"/>
+    <w:lsdException w:name="Subtle Emphasis" w:semiHidden="0" w:uiPriority="19" w:unhideWhenUsed="0" w:qFormat="1"/>
+    <w:lsdException w:name="Intense Emphasis" w:semiHidden="0" w:uiPriority="21" w:unhideWhenUsed="0" w:qFormat="1"/>
+    <w:lsdException w:name="Subtle Reference" w:semiHidden="0" w:uiPriority="31" w:unhideWhenUsed="0" w:qFormat="1"/>
+    <w:lsdException w:name="Intense Reference" w:semiHidden="0" w:uiPriority="32" w:unhideWhenUsed="0" w:qFormat="1"/>
+    <w:lsdException w:name="Book Title" w:semiHidden="0" w:uiPriority="33" w:unhideWhenUsed="0" w:qFormat="1"/>
+    <w:lsdException w:name="Bibliography" w:uiPriority="37"/>
+    <w:lsdException w:name="TOC Heading" w:uiPriority="39" w:qFormat="1"/>
   </w:latentStyles>
   <w:style w:type="paragraph" w:default="1" w:styleId="Normal">
     <w:name w:val="Normal"/>

</xml_diff>